<commit_message>
added bibliography to documentation
</commit_message>
<xml_diff>
--- a/WSMT/5Problems/Documentatie_5Programe.docx
+++ b/WSMT/5Problems/Documentatie_5Programe.docx
@@ -593,18 +593,8 @@
           <w:sz w:val="24"/>
           <w:szCs w:val="24"/>
         </w:rPr>
-        <w:t xml:space="preserve"> a doua </w:t>
-      </w:r>
-      <w:proofErr w:type="spellStart"/>
-      <w:r>
-        <w:rPr>
-          <w:rFonts w:asciiTheme="minorHAnsi" w:hAnsiTheme="minorHAnsi" w:cstheme="minorHAnsi"/>
-          <w:sz w:val="24"/>
-          <w:szCs w:val="24"/>
-        </w:rPr>
-        <w:t>s.a.m.d</w:t>
-      </w:r>
-      <w:proofErr w:type="spellEnd"/>
+        <w:t xml:space="preserve"> a doua s.a.m.d</w:t>
+      </w:r>
       <w:r>
         <w:rPr>
           <w:rFonts w:asciiTheme="minorHAnsi" w:hAnsiTheme="minorHAnsi" w:cstheme="minorHAnsi"/>
@@ -884,39 +874,7 @@
           <w:sz w:val="24"/>
           <w:szCs w:val="24"/>
         </w:rPr>
-        <w:t xml:space="preserve"> cu </w:t>
-      </w:r>
-      <w:proofErr w:type="spellStart"/>
-      <w:r>
-        <w:rPr>
-          <w:sz w:val="24"/>
-          <w:szCs w:val="24"/>
-        </w:rPr>
-        <w:t>MergeSort</w:t>
-      </w:r>
-      <w:proofErr w:type="spellEnd"/>
-      <w:r>
-        <w:rPr>
-          <w:sz w:val="24"/>
-          <w:szCs w:val="24"/>
-        </w:rPr>
-        <w:t xml:space="preserve">, fiind bazat pe tehnica „divide et </w:t>
-      </w:r>
-      <w:proofErr w:type="spellStart"/>
-      <w:r>
-        <w:rPr>
-          <w:sz w:val="24"/>
-          <w:szCs w:val="24"/>
-        </w:rPr>
-        <w:t>impera</w:t>
-      </w:r>
-      <w:proofErr w:type="spellEnd"/>
-      <w:r>
-        <w:rPr>
-          <w:sz w:val="24"/>
-          <w:szCs w:val="24"/>
-        </w:rPr>
-        <w:t xml:space="preserve">” (dezbina si </w:t>
+        <w:t xml:space="preserve"> cu MergeSort, fiind bazat pe tehnica „divide et impera” (dezbina si </w:t>
       </w:r>
       <w:r>
         <w:rPr>
@@ -958,7 +916,29 @@
           <w:sz w:val="24"/>
           <w:szCs w:val="24"/>
         </w:rPr>
-        <w:t>, dar de dimensiuni mai mici.</w:t>
+        <w:t>, dar de dimensiuni mai mici</w:t>
+      </w:r>
+      <w:r>
+        <w:rPr>
+          <w:sz w:val="24"/>
+          <w:szCs w:val="24"/>
+        </w:rPr>
+        <w:t xml:space="preserve"> </w:t>
+      </w:r>
+      <w:r>
+        <w:rPr>
+          <w:sz w:val="24"/>
+          <w:szCs w:val="24"/>
+          <w:lang w:val="en-US"/>
+        </w:rPr>
+        <w:t>[1][2]</w:t>
+      </w:r>
+      <w:r>
+        <w:rPr>
+          <w:sz w:val="24"/>
+          <w:szCs w:val="24"/>
+        </w:rPr>
+        <w:t>.</w:t>
       </w:r>
     </w:p>
     <w:p>
@@ -1047,6 +1027,13 @@
           <w:szCs w:val="24"/>
         </w:rPr>
         <w:t xml:space="preserve"> in mod direct performanta algoritmului. De regula este ales unul dintre capetele vectorului de elemente (primul sau ultimul element), fie elementul din mijlocul acestuia.</w:t>
+      </w:r>
+      <w:r>
+        <w:rPr>
+          <w:sz w:val="24"/>
+          <w:szCs w:val="24"/>
+        </w:rPr>
+        <w:t xml:space="preserve"> [3]</w:t>
       </w:r>
     </w:p>
     <w:p>
@@ -1411,15 +1398,7 @@
             <w:sz w:val="24"/>
             <w:szCs w:val="24"/>
           </w:rPr>
-          <m:t>θ</m:t>
-        </m:r>
-        <m:r>
-          <w:rPr>
-            <w:rFonts w:ascii="Cambria Math" w:hAnsi="Cambria Math" w:cstheme="minorHAnsi"/>
-            <w:sz w:val="24"/>
-            <w:szCs w:val="24"/>
-          </w:rPr>
-          <m:t>(</m:t>
+          <m:t>θ(</m:t>
         </m:r>
         <m:sSup>
           <m:sSupPr>
@@ -1612,6 +1591,14 @@
           <w:szCs w:val="24"/>
         </w:rPr>
         <w:t xml:space="preserve"> de sortare din limbajele de programare.</w:t>
+      </w:r>
+      <w:r>
+        <w:rPr>
+          <w:rFonts w:asciiTheme="minorHAnsi" w:hAnsiTheme="minorHAnsi" w:cstheme="minorHAnsi"/>
+          <w:sz w:val="24"/>
+          <w:szCs w:val="24"/>
+        </w:rPr>
+        <w:t>[1]</w:t>
       </w:r>
     </w:p>
     <w:p>
@@ -5870,7 +5857,6 @@
                 <w:lang w:eastAsia="ro-RO"/>
               </w:rPr>
             </w:pPr>
-            <w:proofErr w:type="spellStart"/>
             <w:r>
               <w:rPr>
                 <w:rFonts w:ascii="Consolas" w:eastAsia="Times New Roman" w:hAnsi="Consolas" w:cs="Times New Roman"/>
@@ -5881,7 +5867,6 @@
               </w:rPr>
               <w:t>class</w:t>
             </w:r>
-            <w:proofErr w:type="spellEnd"/>
             <w:r>
               <w:rPr>
                 <w:rFonts w:ascii="Consolas" w:eastAsia="Times New Roman" w:hAnsi="Consolas" w:cs="Times New Roman"/>
@@ -5935,7 +5920,6 @@
               </w:rPr>
               <w:t xml:space="preserve">  </w:t>
             </w:r>
-            <w:proofErr w:type="spellStart"/>
             <w:r>
               <w:rPr>
                 <w:rFonts w:ascii="Consolas" w:eastAsia="Times New Roman" w:hAnsi="Consolas" w:cs="Times New Roman"/>
@@ -5946,7 +5930,6 @@
               </w:rPr>
               <w:t>int</w:t>
             </w:r>
-            <w:proofErr w:type="spellEnd"/>
             <w:r>
               <w:rPr>
                 <w:rFonts w:ascii="Consolas" w:eastAsia="Times New Roman" w:hAnsi="Consolas" w:cs="Times New Roman"/>
@@ -6040,7 +6023,6 @@
               </w:rPr>
               <w:t xml:space="preserve">, </w:t>
             </w:r>
-            <w:proofErr w:type="spellStart"/>
             <w:r>
               <w:rPr>
                 <w:rFonts w:ascii="Consolas" w:eastAsia="Times New Roman" w:hAnsi="Consolas" w:cs="Times New Roman"/>
@@ -6051,7 +6033,6 @@
               </w:rPr>
               <w:t>String</w:t>
             </w:r>
-            <w:proofErr w:type="spellEnd"/>
             <w:r>
               <w:rPr>
                 <w:rFonts w:ascii="Consolas" w:eastAsia="Times New Roman" w:hAnsi="Consolas" w:cs="Times New Roman"/>
@@ -6082,7 +6063,6 @@
               </w:rPr>
               <w:t xml:space="preserve"> = </w:t>
             </w:r>
-            <w:proofErr w:type="spellStart"/>
             <w:r>
               <w:rPr>
                 <w:rFonts w:ascii="Consolas" w:eastAsia="Times New Roman" w:hAnsi="Consolas" w:cs="Times New Roman"/>
@@ -6093,7 +6073,6 @@
               </w:rPr>
               <w:t>new</w:t>
             </w:r>
-            <w:proofErr w:type="spellEnd"/>
             <w:r>
               <w:rPr>
                 <w:rFonts w:ascii="Consolas" w:eastAsia="Times New Roman" w:hAnsi="Consolas" w:cs="Times New Roman"/>
@@ -6180,7 +6159,6 @@
               </w:rPr>
               <w:t>(</w:t>
             </w:r>
-            <w:proofErr w:type="spellStart"/>
             <w:r>
               <w:rPr>
                 <w:rFonts w:ascii="Consolas" w:eastAsia="Times New Roman" w:hAnsi="Consolas" w:cs="Times New Roman"/>
@@ -6191,7 +6169,6 @@
               </w:rPr>
               <w:t>int</w:t>
             </w:r>
-            <w:proofErr w:type="spellEnd"/>
             <w:r>
               <w:rPr>
                 <w:rFonts w:ascii="Consolas" w:eastAsia="Times New Roman" w:hAnsi="Consolas" w:cs="Times New Roman"/>
@@ -6262,7 +6239,6 @@
               </w:rPr>
               <w:t xml:space="preserve">, </w:t>
             </w:r>
-            <w:proofErr w:type="spellStart"/>
             <w:r>
               <w:rPr>
                 <w:rFonts w:ascii="Consolas" w:eastAsia="Times New Roman" w:hAnsi="Consolas" w:cs="Times New Roman"/>
@@ -6273,7 +6249,6 @@
               </w:rPr>
               <w:t>String</w:t>
             </w:r>
-            <w:proofErr w:type="spellEnd"/>
             <w:r>
               <w:rPr>
                 <w:rFonts w:ascii="Consolas" w:eastAsia="Times New Roman" w:hAnsi="Consolas" w:cs="Times New Roman"/>
@@ -6327,7 +6302,6 @@
               </w:rPr>
               <w:t xml:space="preserve">    </w:t>
             </w:r>
-            <w:proofErr w:type="spellStart"/>
             <w:r>
               <w:rPr>
                 <w:rFonts w:ascii="Consolas" w:eastAsia="Times New Roman" w:hAnsi="Consolas" w:cs="Times New Roman"/>
@@ -6358,7 +6332,6 @@
               </w:rPr>
               <w:t>row</w:t>
             </w:r>
-            <w:proofErr w:type="spellEnd"/>
             <w:r>
               <w:rPr>
                 <w:rFonts w:ascii="Consolas" w:eastAsia="Times New Roman" w:hAnsi="Consolas" w:cs="Times New Roman"/>
@@ -6412,7 +6385,6 @@
               </w:rPr>
               <w:t xml:space="preserve">    </w:t>
             </w:r>
-            <w:proofErr w:type="spellStart"/>
             <w:r>
               <w:rPr>
                 <w:rFonts w:ascii="Consolas" w:eastAsia="Times New Roman" w:hAnsi="Consolas" w:cs="Times New Roman"/>
@@ -6443,7 +6415,6 @@
               </w:rPr>
               <w:t>values</w:t>
             </w:r>
-            <w:proofErr w:type="spellEnd"/>
             <w:r>
               <w:rPr>
                 <w:rFonts w:ascii="Consolas" w:eastAsia="Times New Roman" w:hAnsi="Consolas" w:cs="Times New Roman"/>
@@ -6533,7 +6504,6 @@
               </w:rPr>
               <w:t xml:space="preserve">  </w:t>
             </w:r>
-            <w:proofErr w:type="spellStart"/>
             <w:r>
               <w:rPr>
                 <w:rFonts w:ascii="Consolas" w:eastAsia="Times New Roman" w:hAnsi="Consolas" w:cs="Times New Roman"/>
@@ -6544,7 +6514,6 @@
               </w:rPr>
               <w:t>void</w:t>
             </w:r>
-            <w:proofErr w:type="spellEnd"/>
             <w:r>
               <w:rPr>
                 <w:rFonts w:ascii="Consolas" w:eastAsia="Times New Roman" w:hAnsi="Consolas" w:cs="Times New Roman"/>
@@ -6575,7 +6544,6 @@
               </w:rPr>
               <w:t>(</w:t>
             </w:r>
-            <w:proofErr w:type="spellStart"/>
             <w:r>
               <w:rPr>
                 <w:rFonts w:ascii="Consolas" w:eastAsia="Times New Roman" w:hAnsi="Consolas" w:cs="Times New Roman"/>
@@ -6586,7 +6554,6 @@
               </w:rPr>
               <w:t>int</w:t>
             </w:r>
-            <w:proofErr w:type="spellEnd"/>
             <w:r>
               <w:rPr>
                 <w:rFonts w:ascii="Consolas" w:eastAsia="Times New Roman" w:hAnsi="Consolas" w:cs="Times New Roman"/>
@@ -6617,7 +6584,6 @@
               </w:rPr>
               <w:t xml:space="preserve">, </w:t>
             </w:r>
-            <w:proofErr w:type="spellStart"/>
             <w:r>
               <w:rPr>
                 <w:rFonts w:ascii="Consolas" w:eastAsia="Times New Roman" w:hAnsi="Consolas" w:cs="Times New Roman"/>
@@ -6628,7 +6594,6 @@
               </w:rPr>
               <w:t>String</w:t>
             </w:r>
-            <w:proofErr w:type="spellEnd"/>
             <w:r>
               <w:rPr>
                 <w:rFonts w:ascii="Consolas" w:eastAsia="Times New Roman" w:hAnsi="Consolas" w:cs="Times New Roman"/>
@@ -6682,7 +6647,6 @@
               </w:rPr>
               <w:t xml:space="preserve">    </w:t>
             </w:r>
-            <w:proofErr w:type="spellStart"/>
             <w:r>
               <w:rPr>
                 <w:rFonts w:ascii="Consolas" w:eastAsia="Times New Roman" w:hAnsi="Consolas" w:cs="Times New Roman"/>
@@ -6733,7 +6697,6 @@
               </w:rPr>
               <w:t>put</w:t>
             </w:r>
-            <w:proofErr w:type="spellEnd"/>
             <w:r>
               <w:rPr>
                 <w:rFonts w:ascii="Consolas" w:eastAsia="Times New Roman" w:hAnsi="Consolas" w:cs="Times New Roman"/>
@@ -6883,7 +6846,6 @@
               </w:rPr>
               <w:t xml:space="preserve">, </w:t>
             </w:r>
-            <w:proofErr w:type="spellStart"/>
             <w:r>
               <w:rPr>
                 <w:rFonts w:ascii="Consolas" w:eastAsia="Times New Roman" w:hAnsi="Consolas" w:cs="Times New Roman"/>
@@ -6894,7 +6856,6 @@
               </w:rPr>
               <w:t>String</w:t>
             </w:r>
-            <w:proofErr w:type="spellEnd"/>
             <w:r>
               <w:rPr>
                 <w:rFonts w:ascii="Consolas" w:eastAsia="Times New Roman" w:hAnsi="Consolas" w:cs="Times New Roman"/>
@@ -6948,7 +6909,6 @@
               </w:rPr>
               <w:t xml:space="preserve">    </w:t>
             </w:r>
-            <w:proofErr w:type="spellStart"/>
             <w:r>
               <w:rPr>
                 <w:rFonts w:ascii="Consolas" w:eastAsia="Times New Roman" w:hAnsi="Consolas" w:cs="Times New Roman"/>
@@ -6959,7 +6919,6 @@
               </w:rPr>
               <w:t>return</w:t>
             </w:r>
-            <w:proofErr w:type="spellEnd"/>
             <w:r>
               <w:rPr>
                 <w:rFonts w:ascii="Consolas" w:eastAsia="Times New Roman" w:hAnsi="Consolas" w:cs="Times New Roman"/>
@@ -6970,7 +6929,6 @@
               </w:rPr>
               <w:t xml:space="preserve"> </w:t>
             </w:r>
-            <w:proofErr w:type="spellStart"/>
             <w:r>
               <w:rPr>
                 <w:rFonts w:ascii="Consolas" w:eastAsia="Times New Roman" w:hAnsi="Consolas" w:cs="Times New Roman"/>
@@ -7001,7 +6959,6 @@
               </w:rPr>
               <w:t>values</w:t>
             </w:r>
-            <w:proofErr w:type="spellEnd"/>
             <w:r>
               <w:rPr>
                 <w:rFonts w:ascii="Consolas" w:eastAsia="Times New Roman" w:hAnsi="Consolas" w:cs="Times New Roman"/>
@@ -7105,7 +7062,6 @@
               </w:rPr>
               <w:t xml:space="preserve"> </w:t>
             </w:r>
-            <w:proofErr w:type="spellStart"/>
             <w:r>
               <w:rPr>
                 <w:rFonts w:ascii="Consolas" w:eastAsia="Times New Roman" w:hAnsi="Consolas" w:cs="Times New Roman"/>
@@ -7116,7 +7072,6 @@
               </w:rPr>
               <w:t>class</w:t>
             </w:r>
-            <w:proofErr w:type="spellEnd"/>
             <w:r>
               <w:rPr>
                 <w:rFonts w:ascii="Consolas" w:eastAsia="Times New Roman" w:hAnsi="Consolas" w:cs="Times New Roman"/>
@@ -7223,7 +7178,6 @@
               </w:rPr>
               <w:t>(</w:t>
             </w:r>
-            <w:proofErr w:type="spellStart"/>
             <w:r>
               <w:rPr>
                 <w:rFonts w:ascii="Consolas" w:eastAsia="Times New Roman" w:hAnsi="Consolas" w:cs="Times New Roman"/>
@@ -7234,7 +7188,6 @@
               </w:rPr>
               <w:t>int</w:t>
             </w:r>
-            <w:proofErr w:type="spellEnd"/>
             <w:r>
               <w:rPr>
                 <w:rFonts w:ascii="Consolas" w:eastAsia="Times New Roman" w:hAnsi="Consolas" w:cs="Times New Roman"/>
@@ -7285,7 +7238,6 @@
               </w:rPr>
               <w:t>&lt;</w:t>
             </w:r>
-            <w:proofErr w:type="spellStart"/>
             <w:r>
               <w:rPr>
                 <w:rFonts w:ascii="Consolas" w:eastAsia="Times New Roman" w:hAnsi="Consolas" w:cs="Times New Roman"/>
@@ -7296,7 +7248,6 @@
               </w:rPr>
               <w:t>int</w:t>
             </w:r>
-            <w:proofErr w:type="spellEnd"/>
             <w:r>
               <w:rPr>
                 <w:rFonts w:ascii="Consolas" w:eastAsia="Times New Roman" w:hAnsi="Consolas" w:cs="Times New Roman"/>
@@ -7307,7 +7258,6 @@
               </w:rPr>
               <w:t xml:space="preserve">, </w:t>
             </w:r>
-            <w:proofErr w:type="spellStart"/>
             <w:r>
               <w:rPr>
                 <w:rFonts w:ascii="Consolas" w:eastAsia="Times New Roman" w:hAnsi="Consolas" w:cs="Times New Roman"/>
@@ -7318,7 +7268,6 @@
               </w:rPr>
               <w:t>string</w:t>
             </w:r>
-            <w:proofErr w:type="spellEnd"/>
             <w:r>
               <w:rPr>
                 <w:rFonts w:ascii="Consolas" w:eastAsia="Times New Roman" w:hAnsi="Consolas" w:cs="Times New Roman"/>
@@ -7564,7 +7513,6 @@
               </w:rPr>
               <w:t xml:space="preserve"> </w:t>
             </w:r>
-            <w:proofErr w:type="spellStart"/>
             <w:r>
               <w:rPr>
                 <w:rFonts w:ascii="Consolas" w:eastAsia="Times New Roman" w:hAnsi="Consolas" w:cs="Times New Roman"/>
@@ -7575,7 +7523,6 @@
               </w:rPr>
               <w:t>int</w:t>
             </w:r>
-            <w:proofErr w:type="spellEnd"/>
             <w:r>
               <w:rPr>
                 <w:rFonts w:ascii="Consolas" w:eastAsia="Times New Roman" w:hAnsi="Consolas" w:cs="Times New Roman"/>
@@ -7689,7 +7636,6 @@
               </w:rPr>
               <w:t>&lt;</w:t>
             </w:r>
-            <w:proofErr w:type="spellStart"/>
             <w:r>
               <w:rPr>
                 <w:rFonts w:ascii="Consolas" w:eastAsia="Times New Roman" w:hAnsi="Consolas" w:cs="Times New Roman"/>
@@ -7700,7 +7646,6 @@
               </w:rPr>
               <w:t>int</w:t>
             </w:r>
-            <w:proofErr w:type="spellEnd"/>
             <w:r>
               <w:rPr>
                 <w:rFonts w:ascii="Consolas" w:eastAsia="Times New Roman" w:hAnsi="Consolas" w:cs="Times New Roman"/>
@@ -7711,7 +7656,6 @@
               </w:rPr>
               <w:t xml:space="preserve">, </w:t>
             </w:r>
-            <w:proofErr w:type="spellStart"/>
             <w:r>
               <w:rPr>
                 <w:rFonts w:ascii="Consolas" w:eastAsia="Times New Roman" w:hAnsi="Consolas" w:cs="Times New Roman"/>
@@ -7722,7 +7666,6 @@
               </w:rPr>
               <w:t>string</w:t>
             </w:r>
-            <w:proofErr w:type="spellEnd"/>
             <w:r>
               <w:rPr>
                 <w:rFonts w:ascii="Consolas" w:eastAsia="Times New Roman" w:hAnsi="Consolas" w:cs="Times New Roman"/>
@@ -7849,7 +7792,6 @@
               </w:rPr>
               <w:t xml:space="preserve"> </w:t>
             </w:r>
-            <w:proofErr w:type="spellStart"/>
             <w:r>
               <w:rPr>
                 <w:rFonts w:ascii="Consolas" w:eastAsia="Times New Roman" w:hAnsi="Consolas" w:cs="Times New Roman"/>
@@ -7860,7 +7802,6 @@
               </w:rPr>
               <w:t>void</w:t>
             </w:r>
-            <w:proofErr w:type="spellEnd"/>
             <w:r>
               <w:rPr>
                 <w:rFonts w:ascii="Consolas" w:eastAsia="Times New Roman" w:hAnsi="Consolas" w:cs="Times New Roman"/>
@@ -7891,7 +7832,6 @@
               </w:rPr>
               <w:t>(</w:t>
             </w:r>
-            <w:proofErr w:type="spellStart"/>
             <w:r>
               <w:rPr>
                 <w:rFonts w:ascii="Consolas" w:eastAsia="Times New Roman" w:hAnsi="Consolas" w:cs="Times New Roman"/>
@@ -7902,7 +7842,6 @@
               </w:rPr>
               <w:t>int</w:t>
             </w:r>
-            <w:proofErr w:type="spellEnd"/>
             <w:r>
               <w:rPr>
                 <w:rFonts w:ascii="Consolas" w:eastAsia="Times New Roman" w:hAnsi="Consolas" w:cs="Times New Roman"/>
@@ -7933,7 +7872,6 @@
               </w:rPr>
               <w:t xml:space="preserve">, </w:t>
             </w:r>
-            <w:proofErr w:type="spellStart"/>
             <w:r>
               <w:rPr>
                 <w:rFonts w:ascii="Consolas" w:eastAsia="Times New Roman" w:hAnsi="Consolas" w:cs="Times New Roman"/>
@@ -7944,7 +7882,6 @@
               </w:rPr>
               <w:t>string</w:t>
             </w:r>
-            <w:proofErr w:type="spellEnd"/>
             <w:r>
               <w:rPr>
                 <w:rFonts w:ascii="Consolas" w:eastAsia="Times New Roman" w:hAnsi="Consolas" w:cs="Times New Roman"/>
@@ -8021,7 +7958,6 @@
               </w:rPr>
               <w:t xml:space="preserve">      </w:t>
             </w:r>
-            <w:proofErr w:type="spellStart"/>
             <w:r>
               <w:rPr>
                 <w:rFonts w:ascii="Consolas" w:eastAsia="Times New Roman" w:hAnsi="Consolas" w:cs="Times New Roman"/>
@@ -8052,7 +7988,6 @@
               </w:rPr>
               <w:t>Add</w:t>
             </w:r>
-            <w:proofErr w:type="spellEnd"/>
             <w:r>
               <w:rPr>
                 <w:rFonts w:ascii="Consolas" w:eastAsia="Times New Roman" w:hAnsi="Consolas" w:cs="Times New Roman"/>
@@ -8189,7 +8124,6 @@
                 <w:lang w:eastAsia="ro-RO"/>
               </w:rPr>
             </w:pPr>
-            <w:proofErr w:type="spellStart"/>
             <w:r>
               <w:rPr>
                 <w:rFonts w:ascii="Consolas" w:eastAsia="Times New Roman" w:hAnsi="Consolas" w:cs="Times New Roman"/>
@@ -8200,7 +8134,6 @@
               </w:rPr>
               <w:t>class</w:t>
             </w:r>
-            <w:proofErr w:type="spellEnd"/>
             <w:r>
               <w:rPr>
                 <w:rFonts w:ascii="Consolas" w:eastAsia="Times New Roman" w:hAnsi="Consolas" w:cs="Times New Roman"/>
@@ -8413,7 +8346,6 @@
               </w:rPr>
               <w:t xml:space="preserve"> </w:t>
             </w:r>
-            <w:proofErr w:type="spellStart"/>
             <w:r>
               <w:rPr>
                 <w:rFonts w:ascii="Consolas" w:eastAsia="Times New Roman" w:hAnsi="Consolas" w:cs="Times New Roman"/>
@@ -8424,7 +8356,6 @@
               </w:rPr>
               <w:t>function</w:t>
             </w:r>
-            <w:proofErr w:type="spellEnd"/>
             <w:r>
               <w:rPr>
                 <w:rFonts w:ascii="Consolas" w:eastAsia="Times New Roman" w:hAnsi="Consolas" w:cs="Times New Roman"/>
@@ -8549,20 +8480,8 @@
                 <w:szCs w:val="21"/>
                 <w:lang w:eastAsia="ro-RO"/>
               </w:rPr>
-              <w:t>$</w:t>
-            </w:r>
-            <w:proofErr w:type="spellStart"/>
-            <w:r>
-              <w:rPr>
-                <w:rFonts w:ascii="Consolas" w:eastAsia="Times New Roman" w:hAnsi="Consolas" w:cs="Times New Roman"/>
-                <w:color w:val="569CD6"/>
-                <w:sz w:val="21"/>
-                <w:szCs w:val="21"/>
-                <w:lang w:eastAsia="ro-RO"/>
-              </w:rPr>
-              <w:t>this</w:t>
-            </w:r>
-            <w:proofErr w:type="spellEnd"/>
+              <w:t>$this</w:t>
+            </w:r>
             <w:r>
               <w:rPr>
                 <w:rFonts w:ascii="Consolas" w:eastAsia="Times New Roman" w:hAnsi="Consolas" w:cs="Times New Roman"/>
@@ -8644,20 +8563,8 @@
                 <w:szCs w:val="21"/>
                 <w:lang w:eastAsia="ro-RO"/>
               </w:rPr>
-              <w:t>$</w:t>
-            </w:r>
-            <w:proofErr w:type="spellStart"/>
-            <w:r>
-              <w:rPr>
-                <w:rFonts w:ascii="Consolas" w:eastAsia="Times New Roman" w:hAnsi="Consolas" w:cs="Times New Roman"/>
-                <w:color w:val="569CD6"/>
-                <w:sz w:val="21"/>
-                <w:szCs w:val="21"/>
-                <w:lang w:eastAsia="ro-RO"/>
-              </w:rPr>
-              <w:t>this</w:t>
-            </w:r>
-            <w:proofErr w:type="spellEnd"/>
+              <w:t>$this</w:t>
+            </w:r>
             <w:r>
               <w:rPr>
                 <w:rFonts w:ascii="Consolas" w:eastAsia="Times New Roman" w:hAnsi="Consolas" w:cs="Times New Roman"/>
@@ -8774,7 +8681,6 @@
               </w:rPr>
               <w:t xml:space="preserve"> </w:t>
             </w:r>
-            <w:proofErr w:type="spellStart"/>
             <w:r>
               <w:rPr>
                 <w:rFonts w:ascii="Consolas" w:eastAsia="Times New Roman" w:hAnsi="Consolas" w:cs="Times New Roman"/>
@@ -8785,7 +8691,6 @@
               </w:rPr>
               <w:t>function</w:t>
             </w:r>
-            <w:proofErr w:type="spellEnd"/>
             <w:r>
               <w:rPr>
                 <w:rFonts w:ascii="Consolas" w:eastAsia="Times New Roman" w:hAnsi="Consolas" w:cs="Times New Roman"/>
@@ -8910,20 +8815,8 @@
                 <w:szCs w:val="21"/>
                 <w:lang w:eastAsia="ro-RO"/>
               </w:rPr>
-              <w:t>$</w:t>
-            </w:r>
-            <w:proofErr w:type="spellStart"/>
-            <w:r>
-              <w:rPr>
-                <w:rFonts w:ascii="Consolas" w:eastAsia="Times New Roman" w:hAnsi="Consolas" w:cs="Times New Roman"/>
-                <w:color w:val="569CD6"/>
-                <w:sz w:val="21"/>
-                <w:szCs w:val="21"/>
-                <w:lang w:eastAsia="ro-RO"/>
-              </w:rPr>
-              <w:t>this</w:t>
-            </w:r>
-            <w:proofErr w:type="spellEnd"/>
+              <w:t>$this</w:t>
+            </w:r>
             <w:r>
               <w:rPr>
                 <w:rFonts w:ascii="Consolas" w:eastAsia="Times New Roman" w:hAnsi="Consolas" w:cs="Times New Roman"/>
@@ -9073,7 +8966,6 @@
               </w:rPr>
               <w:t xml:space="preserve"> </w:t>
             </w:r>
-            <w:proofErr w:type="spellStart"/>
             <w:r>
               <w:rPr>
                 <w:rFonts w:ascii="Consolas" w:eastAsia="Times New Roman" w:hAnsi="Consolas" w:cs="Times New Roman"/>
@@ -9084,7 +8976,6 @@
               </w:rPr>
               <w:t>function</w:t>
             </w:r>
-            <w:proofErr w:type="spellEnd"/>
             <w:r>
               <w:rPr>
                 <w:rFonts w:ascii="Consolas" w:eastAsia="Times New Roman" w:hAnsi="Consolas" w:cs="Times New Roman"/>
@@ -9161,7 +9052,6 @@
               </w:rPr>
               <w:t xml:space="preserve">    </w:t>
             </w:r>
-            <w:proofErr w:type="spellStart"/>
             <w:r>
               <w:rPr>
                 <w:rFonts w:ascii="Consolas" w:eastAsia="Times New Roman" w:hAnsi="Consolas" w:cs="Times New Roman"/>
@@ -9172,7 +9062,6 @@
               </w:rPr>
               <w:t>return</w:t>
             </w:r>
-            <w:proofErr w:type="spellEnd"/>
             <w:r>
               <w:rPr>
                 <w:rFonts w:ascii="Consolas" w:eastAsia="Times New Roman" w:hAnsi="Consolas" w:cs="Times New Roman"/>
@@ -9191,20 +9080,8 @@
                 <w:szCs w:val="21"/>
                 <w:lang w:eastAsia="ro-RO"/>
               </w:rPr>
-              <w:t>$</w:t>
-            </w:r>
-            <w:proofErr w:type="spellStart"/>
-            <w:r>
-              <w:rPr>
-                <w:rFonts w:ascii="Consolas" w:eastAsia="Times New Roman" w:hAnsi="Consolas" w:cs="Times New Roman"/>
-                <w:color w:val="569CD6"/>
-                <w:sz w:val="21"/>
-                <w:szCs w:val="21"/>
-                <w:lang w:eastAsia="ro-RO"/>
-              </w:rPr>
-              <w:t>this</w:t>
-            </w:r>
-            <w:proofErr w:type="spellEnd"/>
+              <w:t>$this</w:t>
+            </w:r>
             <w:r>
               <w:rPr>
                 <w:rFonts w:ascii="Consolas" w:eastAsia="Times New Roman" w:hAnsi="Consolas" w:cs="Times New Roman"/>
@@ -9422,7 +9299,6 @@
                 <w:lang w:eastAsia="ro-RO"/>
               </w:rPr>
             </w:pPr>
-            <w:proofErr w:type="spellStart"/>
             <w:r>
               <w:rPr>
                 <w:rFonts w:ascii="Consolas" w:eastAsia="Times New Roman" w:hAnsi="Consolas" w:cs="Times New Roman"/>
@@ -9433,7 +9309,6 @@
               </w:rPr>
               <w:t>class</w:t>
             </w:r>
-            <w:proofErr w:type="spellEnd"/>
             <w:r>
               <w:rPr>
                 <w:rFonts w:ascii="Consolas" w:eastAsia="Times New Roman" w:hAnsi="Consolas" w:cs="Times New Roman"/>
@@ -9570,7 +9445,6 @@
               </w:rPr>
               <w:t xml:space="preserve">    </w:t>
             </w:r>
-            <w:proofErr w:type="spellStart"/>
             <w:r>
               <w:rPr>
                 <w:rFonts w:ascii="Consolas" w:eastAsia="Times New Roman" w:hAnsi="Consolas" w:cs="Times New Roman"/>
@@ -9601,7 +9475,6 @@
               </w:rPr>
               <w:t>row</w:t>
             </w:r>
-            <w:proofErr w:type="spellEnd"/>
             <w:r>
               <w:rPr>
                 <w:rFonts w:ascii="Consolas" w:eastAsia="Times New Roman" w:hAnsi="Consolas" w:cs="Times New Roman"/>
@@ -9655,7 +9528,6 @@
               </w:rPr>
               <w:t xml:space="preserve">    </w:t>
             </w:r>
-            <w:proofErr w:type="spellStart"/>
             <w:r>
               <w:rPr>
                 <w:rFonts w:ascii="Consolas" w:eastAsia="Times New Roman" w:hAnsi="Consolas" w:cs="Times New Roman"/>
@@ -9686,7 +9558,6 @@
               </w:rPr>
               <w:t>values</w:t>
             </w:r>
-            <w:proofErr w:type="spellEnd"/>
             <w:r>
               <w:rPr>
                 <w:rFonts w:ascii="Consolas" w:eastAsia="Times New Roman" w:hAnsi="Consolas" w:cs="Times New Roman"/>
@@ -9859,7 +9730,6 @@
               </w:rPr>
               <w:t xml:space="preserve">    </w:t>
             </w:r>
-            <w:proofErr w:type="spellStart"/>
             <w:r>
               <w:rPr>
                 <w:rFonts w:ascii="Consolas" w:eastAsia="Times New Roman" w:hAnsi="Consolas" w:cs="Times New Roman"/>
@@ -9890,7 +9760,6 @@
               </w:rPr>
               <w:t>values</w:t>
             </w:r>
-            <w:proofErr w:type="spellEnd"/>
             <w:r>
               <w:rPr>
                 <w:rFonts w:ascii="Consolas" w:eastAsia="Times New Roman" w:hAnsi="Consolas" w:cs="Times New Roman"/>
@@ -10043,7 +9912,6 @@
               </w:rPr>
               <w:t xml:space="preserve">    </w:t>
             </w:r>
-            <w:proofErr w:type="spellStart"/>
             <w:r>
               <w:rPr>
                 <w:rFonts w:ascii="Consolas" w:eastAsia="Times New Roman" w:hAnsi="Consolas" w:cs="Times New Roman"/>
@@ -10054,7 +9922,6 @@
               </w:rPr>
               <w:t>return</w:t>
             </w:r>
-            <w:proofErr w:type="spellEnd"/>
             <w:r>
               <w:rPr>
                 <w:rFonts w:ascii="Consolas" w:eastAsia="Times New Roman" w:hAnsi="Consolas" w:cs="Times New Roman"/>
@@ -10065,7 +9932,6 @@
               </w:rPr>
               <w:t xml:space="preserve"> </w:t>
             </w:r>
-            <w:proofErr w:type="spellStart"/>
             <w:r>
               <w:rPr>
                 <w:rFonts w:ascii="Consolas" w:eastAsia="Times New Roman" w:hAnsi="Consolas" w:cs="Times New Roman"/>
@@ -10096,7 +9962,6 @@
               </w:rPr>
               <w:t>values</w:t>
             </w:r>
-            <w:proofErr w:type="spellEnd"/>
             <w:r>
               <w:rPr>
                 <w:rFonts w:ascii="Consolas" w:eastAsia="Times New Roman" w:hAnsi="Consolas" w:cs="Times New Roman"/>
@@ -10171,7 +10036,6 @@
                 <w:lang w:eastAsia="ro-RO"/>
               </w:rPr>
             </w:pPr>
-            <w:proofErr w:type="spellStart"/>
             <w:r>
               <w:rPr>
                 <w:rFonts w:ascii="Consolas" w:eastAsia="Times New Roman" w:hAnsi="Consolas" w:cs="Times New Roman"/>
@@ -10182,7 +10046,6 @@
               </w:rPr>
               <w:t>class</w:t>
             </w:r>
-            <w:proofErr w:type="spellEnd"/>
             <w:r>
               <w:rPr>
                 <w:rFonts w:ascii="Consolas" w:eastAsia="Times New Roman" w:hAnsi="Consolas" w:cs="Times New Roman"/>
@@ -10264,29 +10127,7 @@
                 <w:szCs w:val="21"/>
                 <w:lang w:eastAsia="ro-RO"/>
               </w:rPr>
-              <w:t>__</w:t>
-            </w:r>
-            <w:proofErr w:type="spellStart"/>
-            <w:r>
-              <w:rPr>
-                <w:rFonts w:ascii="Consolas" w:eastAsia="Times New Roman" w:hAnsi="Consolas" w:cs="Times New Roman"/>
-                <w:color w:val="DCDCAA"/>
-                <w:sz w:val="21"/>
-                <w:szCs w:val="21"/>
-                <w:lang w:eastAsia="ro-RO"/>
-              </w:rPr>
-              <w:t>init</w:t>
-            </w:r>
-            <w:proofErr w:type="spellEnd"/>
-            <w:r>
-              <w:rPr>
-                <w:rFonts w:ascii="Consolas" w:eastAsia="Times New Roman" w:hAnsi="Consolas" w:cs="Times New Roman"/>
-                <w:color w:val="DCDCAA"/>
-                <w:sz w:val="21"/>
-                <w:szCs w:val="21"/>
-                <w:lang w:eastAsia="ro-RO"/>
-              </w:rPr>
-              <w:t>__</w:t>
+              <w:t>__init__</w:t>
             </w:r>
             <w:r>
               <w:rPr>
@@ -10381,7 +10222,6 @@
               </w:rPr>
               <w:t xml:space="preserve">        </w:t>
             </w:r>
-            <w:proofErr w:type="spellStart"/>
             <w:r>
               <w:rPr>
                 <w:rFonts w:ascii="Consolas" w:eastAsia="Times New Roman" w:hAnsi="Consolas" w:cs="Times New Roman"/>
@@ -10412,7 +10252,6 @@
               </w:rPr>
               <w:t>row</w:t>
             </w:r>
-            <w:proofErr w:type="spellEnd"/>
             <w:r>
               <w:rPr>
                 <w:rFonts w:ascii="Consolas" w:eastAsia="Times New Roman" w:hAnsi="Consolas" w:cs="Times New Roman"/>
@@ -10456,7 +10295,6 @@
               </w:rPr>
               <w:t xml:space="preserve">        </w:t>
             </w:r>
-            <w:proofErr w:type="spellStart"/>
             <w:r>
               <w:rPr>
                 <w:rFonts w:ascii="Consolas" w:eastAsia="Times New Roman" w:hAnsi="Consolas" w:cs="Times New Roman"/>
@@ -10487,7 +10325,6 @@
               </w:rPr>
               <w:t>values</w:t>
             </w:r>
-            <w:proofErr w:type="spellEnd"/>
             <w:r>
               <w:rPr>
                 <w:rFonts w:ascii="Consolas" w:eastAsia="Times New Roman" w:hAnsi="Consolas" w:cs="Times New Roman"/>
@@ -10667,7 +10504,6 @@
               </w:rPr>
               <w:t xml:space="preserve">        </w:t>
             </w:r>
-            <w:proofErr w:type="spellStart"/>
             <w:r>
               <w:rPr>
                 <w:rFonts w:ascii="Consolas" w:eastAsia="Times New Roman" w:hAnsi="Consolas" w:cs="Times New Roman"/>
@@ -10698,7 +10534,6 @@
               </w:rPr>
               <w:t>values</w:t>
             </w:r>
-            <w:proofErr w:type="spellEnd"/>
             <w:r>
               <w:rPr>
                 <w:rFonts w:ascii="Consolas" w:eastAsia="Times New Roman" w:hAnsi="Consolas" w:cs="Times New Roman"/>
@@ -10858,7 +10693,6 @@
               </w:rPr>
               <w:t xml:space="preserve">        </w:t>
             </w:r>
-            <w:proofErr w:type="spellStart"/>
             <w:r>
               <w:rPr>
                 <w:rFonts w:ascii="Consolas" w:eastAsia="Times New Roman" w:hAnsi="Consolas" w:cs="Times New Roman"/>
@@ -10869,7 +10703,6 @@
               </w:rPr>
               <w:t>return</w:t>
             </w:r>
-            <w:proofErr w:type="spellEnd"/>
             <w:r>
               <w:rPr>
                 <w:rFonts w:ascii="Consolas" w:eastAsia="Times New Roman" w:hAnsi="Consolas" w:cs="Times New Roman"/>
@@ -10880,7 +10713,6 @@
               </w:rPr>
               <w:t xml:space="preserve"> </w:t>
             </w:r>
-            <w:proofErr w:type="spellStart"/>
             <w:r>
               <w:rPr>
                 <w:rFonts w:ascii="Consolas" w:eastAsia="Times New Roman" w:hAnsi="Consolas" w:cs="Times New Roman"/>
@@ -10911,7 +10743,6 @@
               </w:rPr>
               <w:t>values</w:t>
             </w:r>
-            <w:proofErr w:type="spellEnd"/>
           </w:p>
           <w:p>
             <w:pPr>
@@ -11431,7 +11262,6 @@
         </w:rPr>
         <w:t xml:space="preserve"> </w:t>
       </w:r>
-      <w:proofErr w:type="spellStart"/>
       <w:r>
         <w:rPr>
           <w:sz w:val="24"/>
@@ -11451,15 +11281,7 @@
           <w:sz w:val="24"/>
           <w:szCs w:val="24"/>
         </w:rPr>
-        <w:t>ierea</w:t>
-      </w:r>
-      <w:proofErr w:type="spellEnd"/>
-      <w:r>
-        <w:rPr>
-          <w:sz w:val="24"/>
-          <w:szCs w:val="24"/>
-        </w:rPr>
-        <w:t xml:space="preserve"> matricei folosind </w:t>
+        <w:t xml:space="preserve">ierea matricei folosind </w:t>
       </w:r>
       <w:r>
         <w:rPr>
@@ -11631,7 +11453,6 @@
         </w:rPr>
         <w:t xml:space="preserve"> </w:t>
       </w:r>
-      <w:proofErr w:type="spellStart"/>
       <w:r>
         <w:rPr>
           <w:rFonts w:ascii="Consolas" w:eastAsia="Times New Roman" w:hAnsi="Consolas" w:cs="Times New Roman"/>
@@ -11642,7 +11463,6 @@
         </w:rPr>
         <w:t>void</w:t>
       </w:r>
-      <w:proofErr w:type="spellEnd"/>
       <w:r>
         <w:rPr>
           <w:rFonts w:ascii="Consolas" w:eastAsia="Times New Roman" w:hAnsi="Consolas" w:cs="Times New Roman"/>
@@ -11653,7 +11473,6 @@
         </w:rPr>
         <w:t xml:space="preserve"> </w:t>
       </w:r>
-      <w:proofErr w:type="spellStart"/>
       <w:r>
         <w:rPr>
           <w:rFonts w:ascii="Consolas" w:eastAsia="Times New Roman" w:hAnsi="Consolas" w:cs="Times New Roman"/>
@@ -11664,7 +11483,6 @@
         </w:rPr>
         <w:t>main</w:t>
       </w:r>
-      <w:proofErr w:type="spellEnd"/>
       <w:r>
         <w:rPr>
           <w:rFonts w:ascii="Consolas" w:eastAsia="Times New Roman" w:hAnsi="Consolas" w:cs="Times New Roman"/>
@@ -11675,7 +11493,6 @@
         </w:rPr>
         <w:t>(</w:t>
       </w:r>
-      <w:proofErr w:type="spellStart"/>
       <w:r>
         <w:rPr>
           <w:rFonts w:ascii="Consolas" w:eastAsia="Times New Roman" w:hAnsi="Consolas" w:cs="Times New Roman"/>
@@ -11686,7 +11503,6 @@
         </w:rPr>
         <w:t>String</w:t>
       </w:r>
-      <w:proofErr w:type="spellEnd"/>
       <w:r>
         <w:rPr>
           <w:rFonts w:ascii="Consolas" w:eastAsia="Times New Roman" w:hAnsi="Consolas" w:cs="Times New Roman"/>
@@ -11697,7 +11513,6 @@
         </w:rPr>
         <w:t xml:space="preserve">[] </w:t>
       </w:r>
-      <w:proofErr w:type="spellStart"/>
       <w:r>
         <w:rPr>
           <w:rFonts w:ascii="Consolas" w:eastAsia="Times New Roman" w:hAnsi="Consolas" w:cs="Times New Roman"/>
@@ -11708,7 +11523,6 @@
         </w:rPr>
         <w:t>args</w:t>
       </w:r>
-      <w:proofErr w:type="spellEnd"/>
       <w:r>
         <w:rPr>
           <w:rFonts w:ascii="Consolas" w:eastAsia="Times New Roman" w:hAnsi="Consolas" w:cs="Times New Roman"/>
@@ -11719,7 +11533,6 @@
         </w:rPr>
         <w:t xml:space="preserve">) </w:t>
       </w:r>
-      <w:proofErr w:type="spellStart"/>
       <w:r>
         <w:rPr>
           <w:rFonts w:ascii="Consolas" w:eastAsia="Times New Roman" w:hAnsi="Consolas" w:cs="Times New Roman"/>
@@ -11730,7 +11543,6 @@
         </w:rPr>
         <w:t>throws</w:t>
       </w:r>
-      <w:proofErr w:type="spellEnd"/>
       <w:r>
         <w:rPr>
           <w:rFonts w:ascii="Consolas" w:eastAsia="Times New Roman" w:hAnsi="Consolas" w:cs="Times New Roman"/>
@@ -11741,7 +11553,6 @@
         </w:rPr>
         <w:t xml:space="preserve"> </w:t>
       </w:r>
-      <w:proofErr w:type="spellStart"/>
       <w:r>
         <w:rPr>
           <w:rFonts w:ascii="Consolas" w:eastAsia="Times New Roman" w:hAnsi="Consolas" w:cs="Times New Roman"/>
@@ -11752,7 +11563,6 @@
         </w:rPr>
         <w:t>IOException</w:t>
       </w:r>
-      <w:proofErr w:type="spellEnd"/>
       <w:r>
         <w:rPr>
           <w:rFonts w:ascii="Consolas" w:eastAsia="Times New Roman" w:hAnsi="Consolas" w:cs="Times New Roman"/>
@@ -11786,7 +11596,6 @@
         </w:rPr>
         <w:t xml:space="preserve">    </w:t>
       </w:r>
-      <w:proofErr w:type="spellStart"/>
       <w:r>
         <w:rPr>
           <w:rFonts w:ascii="Consolas" w:eastAsia="Times New Roman" w:hAnsi="Consolas" w:cs="Times New Roman"/>
@@ -11797,7 +11606,6 @@
         </w:rPr>
         <w:t>ArrayList</w:t>
       </w:r>
-      <w:proofErr w:type="spellEnd"/>
       <w:r>
         <w:rPr>
           <w:rFonts w:ascii="Consolas" w:eastAsia="Times New Roman" w:hAnsi="Consolas" w:cs="Times New Roman"/>
@@ -11828,7 +11636,6 @@
         </w:rPr>
         <w:t xml:space="preserve">&gt; </w:t>
       </w:r>
-      <w:proofErr w:type="spellStart"/>
       <w:r>
         <w:rPr>
           <w:rFonts w:ascii="Consolas" w:eastAsia="Times New Roman" w:hAnsi="Consolas" w:cs="Times New Roman"/>
@@ -11839,7 +11646,6 @@
         </w:rPr>
         <w:t>elements</w:t>
       </w:r>
-      <w:proofErr w:type="spellEnd"/>
       <w:r>
         <w:rPr>
           <w:rFonts w:ascii="Consolas" w:eastAsia="Times New Roman" w:hAnsi="Consolas" w:cs="Times New Roman"/>
@@ -11850,7 +11656,6 @@
         </w:rPr>
         <w:t xml:space="preserve"> = </w:t>
       </w:r>
-      <w:proofErr w:type="spellStart"/>
       <w:r>
         <w:rPr>
           <w:rFonts w:ascii="Consolas" w:eastAsia="Times New Roman" w:hAnsi="Consolas" w:cs="Times New Roman"/>
@@ -11861,7 +11666,6 @@
         </w:rPr>
         <w:t>readFromFile</w:t>
       </w:r>
-      <w:proofErr w:type="spellEnd"/>
       <w:r>
         <w:rPr>
           <w:rFonts w:ascii="Consolas" w:eastAsia="Times New Roman" w:hAnsi="Consolas" w:cs="Times New Roman"/>
@@ -11872,7 +11676,6 @@
         </w:rPr>
         <w:t>(</w:t>
       </w:r>
-      <w:proofErr w:type="spellStart"/>
       <w:r>
         <w:rPr>
           <w:rFonts w:ascii="Consolas" w:eastAsia="Times New Roman" w:hAnsi="Consolas" w:cs="Times New Roman"/>
@@ -11883,7 +11686,6 @@
         </w:rPr>
         <w:t>args</w:t>
       </w:r>
-      <w:proofErr w:type="spellEnd"/>
       <w:r>
         <w:rPr>
           <w:rFonts w:ascii="Consolas" w:eastAsia="Times New Roman" w:hAnsi="Consolas" w:cs="Times New Roman"/>
@@ -11937,7 +11739,6 @@
         </w:rPr>
         <w:t xml:space="preserve">    </w:t>
       </w:r>
-      <w:proofErr w:type="spellStart"/>
       <w:r>
         <w:rPr>
           <w:rFonts w:ascii="Consolas" w:eastAsia="Times New Roman" w:hAnsi="Consolas" w:cs="Times New Roman"/>
@@ -11948,7 +11749,6 @@
         </w:rPr>
         <w:t>String</w:t>
       </w:r>
-      <w:proofErr w:type="spellEnd"/>
       <w:r>
         <w:rPr>
           <w:rFonts w:ascii="Consolas" w:eastAsia="Times New Roman" w:hAnsi="Consolas" w:cs="Times New Roman"/>
@@ -11959,7 +11759,6 @@
         </w:rPr>
         <w:t xml:space="preserve"> </w:t>
       </w:r>
-      <w:proofErr w:type="spellStart"/>
       <w:r>
         <w:rPr>
           <w:rFonts w:ascii="Consolas" w:eastAsia="Times New Roman" w:hAnsi="Consolas" w:cs="Times New Roman"/>
@@ -11970,7 +11769,6 @@
         </w:rPr>
         <w:t>outputFilePath</w:t>
       </w:r>
-      <w:proofErr w:type="spellEnd"/>
       <w:r>
         <w:rPr>
           <w:rFonts w:ascii="Consolas" w:eastAsia="Times New Roman" w:hAnsi="Consolas" w:cs="Times New Roman"/>
@@ -12067,7 +11865,6 @@
         </w:rPr>
         <w:t xml:space="preserve">    </w:t>
       </w:r>
-      <w:proofErr w:type="spellStart"/>
       <w:r>
         <w:rPr>
           <w:rFonts w:ascii="Consolas" w:eastAsia="Times New Roman" w:hAnsi="Consolas" w:cs="Times New Roman"/>
@@ -12078,7 +11875,6 @@
         </w:rPr>
         <w:t>quickSort</w:t>
       </w:r>
-      <w:proofErr w:type="spellEnd"/>
       <w:r>
         <w:rPr>
           <w:rFonts w:ascii="Consolas" w:eastAsia="Times New Roman" w:hAnsi="Consolas" w:cs="Times New Roman"/>
@@ -12089,7 +11885,6 @@
         </w:rPr>
         <w:t>(</w:t>
       </w:r>
-      <w:proofErr w:type="spellStart"/>
       <w:r>
         <w:rPr>
           <w:rFonts w:ascii="Consolas" w:eastAsia="Times New Roman" w:hAnsi="Consolas" w:cs="Times New Roman"/>
@@ -12100,7 +11895,6 @@
         </w:rPr>
         <w:t>elements</w:t>
       </w:r>
-      <w:proofErr w:type="spellEnd"/>
       <w:r>
         <w:rPr>
           <w:rFonts w:ascii="Consolas" w:eastAsia="Times New Roman" w:hAnsi="Consolas" w:cs="Times New Roman"/>
@@ -12131,7 +11925,6 @@
         </w:rPr>
         <w:t xml:space="preserve">, </w:t>
       </w:r>
-      <w:proofErr w:type="spellStart"/>
       <w:r>
         <w:rPr>
           <w:rFonts w:ascii="Consolas" w:eastAsia="Times New Roman" w:hAnsi="Consolas" w:cs="Times New Roman"/>
@@ -12162,7 +11955,6 @@
         </w:rPr>
         <w:t>size</w:t>
       </w:r>
-      <w:proofErr w:type="spellEnd"/>
       <w:r>
         <w:rPr>
           <w:rFonts w:ascii="Consolas" w:eastAsia="Times New Roman" w:hAnsi="Consolas" w:cs="Times New Roman"/>
@@ -12216,7 +12008,6 @@
         </w:rPr>
         <w:t xml:space="preserve">    </w:t>
       </w:r>
-      <w:proofErr w:type="spellStart"/>
       <w:r>
         <w:rPr>
           <w:rFonts w:ascii="Consolas" w:eastAsia="Times New Roman" w:hAnsi="Consolas" w:cs="Times New Roman"/>
@@ -12227,7 +12018,6 @@
         </w:rPr>
         <w:t>writeToFile</w:t>
       </w:r>
-      <w:proofErr w:type="spellEnd"/>
       <w:r>
         <w:rPr>
           <w:rFonts w:ascii="Consolas" w:eastAsia="Times New Roman" w:hAnsi="Consolas" w:cs="Times New Roman"/>
@@ -12238,7 +12028,6 @@
         </w:rPr>
         <w:t>(</w:t>
       </w:r>
-      <w:proofErr w:type="spellStart"/>
       <w:r>
         <w:rPr>
           <w:rFonts w:ascii="Consolas" w:eastAsia="Times New Roman" w:hAnsi="Consolas" w:cs="Times New Roman"/>
@@ -12249,7 +12038,6 @@
         </w:rPr>
         <w:t>outputFilePath</w:t>
       </w:r>
-      <w:proofErr w:type="spellEnd"/>
       <w:r>
         <w:rPr>
           <w:rFonts w:ascii="Consolas" w:eastAsia="Times New Roman" w:hAnsi="Consolas" w:cs="Times New Roman"/>
@@ -12260,7 +12048,6 @@
         </w:rPr>
         <w:t xml:space="preserve">, </w:t>
       </w:r>
-      <w:proofErr w:type="spellStart"/>
       <w:r>
         <w:rPr>
           <w:rFonts w:ascii="Consolas" w:eastAsia="Times New Roman" w:hAnsi="Consolas" w:cs="Times New Roman"/>
@@ -12271,7 +12058,6 @@
         </w:rPr>
         <w:t>elements</w:t>
       </w:r>
-      <w:proofErr w:type="spellEnd"/>
       <w:r>
         <w:rPr>
           <w:rFonts w:ascii="Consolas" w:eastAsia="Times New Roman" w:hAnsi="Consolas" w:cs="Times New Roman"/>
@@ -12417,23 +12203,7 @@
           <w:sz w:val="24"/>
           <w:szCs w:val="24"/>
         </w:rPr>
-        <w:t xml:space="preserve"> citirea linie cu linie. Fiecare linie este </w:t>
-      </w:r>
-      <w:proofErr w:type="spellStart"/>
-      <w:r>
-        <w:rPr>
-          <w:sz w:val="24"/>
-          <w:szCs w:val="24"/>
-        </w:rPr>
-        <w:t>parsata</w:t>
-      </w:r>
-      <w:proofErr w:type="spellEnd"/>
-      <w:r>
-        <w:rPr>
-          <w:sz w:val="24"/>
-          <w:szCs w:val="24"/>
-        </w:rPr>
-        <w:t xml:space="preserve"> (</w:t>
+        <w:t xml:space="preserve"> citirea linie cu linie. Fiecare linie este parsata (</w:t>
       </w:r>
       <w:r>
         <w:rPr>
@@ -12617,7 +12387,6 @@
         </w:rPr>
         <w:t xml:space="preserve"> </w:t>
       </w:r>
-      <w:proofErr w:type="spellStart"/>
       <w:r>
         <w:rPr>
           <w:rFonts w:ascii="Consolas" w:eastAsia="Times New Roman" w:hAnsi="Consolas" w:cs="Times New Roman"/>
@@ -12628,7 +12397,6 @@
         </w:rPr>
         <w:t>ArrayList</w:t>
       </w:r>
-      <w:proofErr w:type="spellEnd"/>
       <w:r>
         <w:rPr>
           <w:rFonts w:ascii="Consolas" w:eastAsia="Times New Roman" w:hAnsi="Consolas" w:cs="Times New Roman"/>
@@ -12659,7 +12427,6 @@
         </w:rPr>
         <w:t xml:space="preserve">&gt; </w:t>
       </w:r>
-      <w:proofErr w:type="spellStart"/>
       <w:r>
         <w:rPr>
           <w:rFonts w:ascii="Consolas" w:eastAsia="Times New Roman" w:hAnsi="Consolas" w:cs="Times New Roman"/>
@@ -12670,7 +12437,6 @@
         </w:rPr>
         <w:t>readFromFile</w:t>
       </w:r>
-      <w:proofErr w:type="spellEnd"/>
       <w:r>
         <w:rPr>
           <w:rFonts w:ascii="Consolas" w:eastAsia="Times New Roman" w:hAnsi="Consolas" w:cs="Times New Roman"/>
@@ -12681,7 +12447,6 @@
         </w:rPr>
         <w:t>(</w:t>
       </w:r>
-      <w:proofErr w:type="spellStart"/>
       <w:r>
         <w:rPr>
           <w:rFonts w:ascii="Consolas" w:eastAsia="Times New Roman" w:hAnsi="Consolas" w:cs="Times New Roman"/>
@@ -12692,7 +12457,6 @@
         </w:rPr>
         <w:t>String</w:t>
       </w:r>
-      <w:proofErr w:type="spellEnd"/>
       <w:r>
         <w:rPr>
           <w:rFonts w:ascii="Consolas" w:eastAsia="Times New Roman" w:hAnsi="Consolas" w:cs="Times New Roman"/>
@@ -12703,7 +12467,6 @@
         </w:rPr>
         <w:t xml:space="preserve"> </w:t>
       </w:r>
-      <w:proofErr w:type="spellStart"/>
       <w:r>
         <w:rPr>
           <w:rFonts w:ascii="Consolas" w:eastAsia="Times New Roman" w:hAnsi="Consolas" w:cs="Times New Roman"/>
@@ -12714,7 +12477,6 @@
         </w:rPr>
         <w:t>filePath</w:t>
       </w:r>
-      <w:proofErr w:type="spellEnd"/>
       <w:r>
         <w:rPr>
           <w:rFonts w:ascii="Consolas" w:eastAsia="Times New Roman" w:hAnsi="Consolas" w:cs="Times New Roman"/>
@@ -12725,7 +12487,6 @@
         </w:rPr>
         <w:t xml:space="preserve">) </w:t>
       </w:r>
-      <w:proofErr w:type="spellStart"/>
       <w:r>
         <w:rPr>
           <w:rFonts w:ascii="Consolas" w:eastAsia="Times New Roman" w:hAnsi="Consolas" w:cs="Times New Roman"/>
@@ -12736,7 +12497,6 @@
         </w:rPr>
         <w:t>throws</w:t>
       </w:r>
-      <w:proofErr w:type="spellEnd"/>
       <w:r>
         <w:rPr>
           <w:rFonts w:ascii="Consolas" w:eastAsia="Times New Roman" w:hAnsi="Consolas" w:cs="Times New Roman"/>
@@ -12747,7 +12507,6 @@
         </w:rPr>
         <w:t xml:space="preserve"> </w:t>
       </w:r>
-      <w:proofErr w:type="spellStart"/>
       <w:r>
         <w:rPr>
           <w:rFonts w:ascii="Consolas" w:eastAsia="Times New Roman" w:hAnsi="Consolas" w:cs="Times New Roman"/>
@@ -12758,7 +12517,6 @@
         </w:rPr>
         <w:t>IOException</w:t>
       </w:r>
-      <w:proofErr w:type="spellEnd"/>
       <w:r>
         <w:rPr>
           <w:rFonts w:ascii="Consolas" w:eastAsia="Times New Roman" w:hAnsi="Consolas" w:cs="Times New Roman"/>
@@ -12792,7 +12550,6 @@
         </w:rPr>
         <w:t xml:space="preserve">    </w:t>
       </w:r>
-      <w:proofErr w:type="spellStart"/>
       <w:r>
         <w:rPr>
           <w:rFonts w:ascii="Consolas" w:eastAsia="Times New Roman" w:hAnsi="Consolas" w:cs="Times New Roman"/>
@@ -12803,7 +12560,6 @@
         </w:rPr>
         <w:t>ArrayList</w:t>
       </w:r>
-      <w:proofErr w:type="spellEnd"/>
       <w:r>
         <w:rPr>
           <w:rFonts w:ascii="Consolas" w:eastAsia="Times New Roman" w:hAnsi="Consolas" w:cs="Times New Roman"/>
@@ -12834,7 +12590,6 @@
         </w:rPr>
         <w:t xml:space="preserve">&gt; </w:t>
       </w:r>
-      <w:proofErr w:type="spellStart"/>
       <w:r>
         <w:rPr>
           <w:rFonts w:ascii="Consolas" w:eastAsia="Times New Roman" w:hAnsi="Consolas" w:cs="Times New Roman"/>
@@ -12845,7 +12600,6 @@
         </w:rPr>
         <w:t>elements</w:t>
       </w:r>
-      <w:proofErr w:type="spellEnd"/>
       <w:r>
         <w:rPr>
           <w:rFonts w:ascii="Consolas" w:eastAsia="Times New Roman" w:hAnsi="Consolas" w:cs="Times New Roman"/>
@@ -12856,7 +12610,6 @@
         </w:rPr>
         <w:t xml:space="preserve"> = </w:t>
       </w:r>
-      <w:proofErr w:type="spellStart"/>
       <w:r>
         <w:rPr>
           <w:rFonts w:ascii="Consolas" w:eastAsia="Times New Roman" w:hAnsi="Consolas" w:cs="Times New Roman"/>
@@ -12867,7 +12620,6 @@
         </w:rPr>
         <w:t>new</w:t>
       </w:r>
-      <w:proofErr w:type="spellEnd"/>
       <w:r>
         <w:rPr>
           <w:rFonts w:ascii="Consolas" w:eastAsia="Times New Roman" w:hAnsi="Consolas" w:cs="Times New Roman"/>
@@ -12878,7 +12630,6 @@
         </w:rPr>
         <w:t xml:space="preserve"> </w:t>
       </w:r>
-      <w:proofErr w:type="spellStart"/>
       <w:r>
         <w:rPr>
           <w:rFonts w:ascii="Consolas" w:eastAsia="Times New Roman" w:hAnsi="Consolas" w:cs="Times New Roman"/>
@@ -12889,7 +12640,6 @@
         </w:rPr>
         <w:t>ArrayList</w:t>
       </w:r>
-      <w:proofErr w:type="spellEnd"/>
       <w:r>
         <w:rPr>
           <w:rFonts w:ascii="Consolas" w:eastAsia="Times New Roman" w:hAnsi="Consolas" w:cs="Times New Roman"/>
@@ -12963,7 +12713,6 @@
         </w:rPr>
         <w:t xml:space="preserve"> = </w:t>
       </w:r>
-      <w:proofErr w:type="spellStart"/>
       <w:r>
         <w:rPr>
           <w:rFonts w:ascii="Consolas" w:eastAsia="Times New Roman" w:hAnsi="Consolas" w:cs="Times New Roman"/>
@@ -12974,7 +12723,6 @@
         </w:rPr>
         <w:t>new</w:t>
       </w:r>
-      <w:proofErr w:type="spellEnd"/>
       <w:r>
         <w:rPr>
           <w:rFonts w:ascii="Consolas" w:eastAsia="Times New Roman" w:hAnsi="Consolas" w:cs="Times New Roman"/>
@@ -13005,7 +12753,6 @@
         </w:rPr>
         <w:t>(</w:t>
       </w:r>
-      <w:proofErr w:type="spellStart"/>
       <w:r>
         <w:rPr>
           <w:rFonts w:ascii="Consolas" w:eastAsia="Times New Roman" w:hAnsi="Consolas" w:cs="Times New Roman"/>
@@ -13016,7 +12763,6 @@
         </w:rPr>
         <w:t>filePath</w:t>
       </w:r>
-      <w:proofErr w:type="spellEnd"/>
       <w:r>
         <w:rPr>
           <w:rFonts w:ascii="Consolas" w:eastAsia="Times New Roman" w:hAnsi="Consolas" w:cs="Times New Roman"/>
@@ -13050,7 +12796,6 @@
         </w:rPr>
         <w:t xml:space="preserve">    </w:t>
       </w:r>
-      <w:proofErr w:type="spellStart"/>
       <w:r>
         <w:rPr>
           <w:rFonts w:ascii="Consolas" w:eastAsia="Times New Roman" w:hAnsi="Consolas" w:cs="Times New Roman"/>
@@ -13061,7 +12806,6 @@
         </w:rPr>
         <w:t>BufferedReader</w:t>
       </w:r>
-      <w:proofErr w:type="spellEnd"/>
       <w:r>
         <w:rPr>
           <w:rFonts w:ascii="Consolas" w:eastAsia="Times New Roman" w:hAnsi="Consolas" w:cs="Times New Roman"/>
@@ -13072,7 +12816,6 @@
         </w:rPr>
         <w:t xml:space="preserve"> </w:t>
       </w:r>
-      <w:proofErr w:type="spellStart"/>
       <w:r>
         <w:rPr>
           <w:rFonts w:ascii="Consolas" w:eastAsia="Times New Roman" w:hAnsi="Consolas" w:cs="Times New Roman"/>
@@ -13083,7 +12826,6 @@
         </w:rPr>
         <w:t>br</w:t>
       </w:r>
-      <w:proofErr w:type="spellEnd"/>
       <w:r>
         <w:rPr>
           <w:rFonts w:ascii="Consolas" w:eastAsia="Times New Roman" w:hAnsi="Consolas" w:cs="Times New Roman"/>
@@ -13094,7 +12836,6 @@
         </w:rPr>
         <w:t xml:space="preserve"> = </w:t>
       </w:r>
-      <w:proofErr w:type="spellStart"/>
       <w:r>
         <w:rPr>
           <w:rFonts w:ascii="Consolas" w:eastAsia="Times New Roman" w:hAnsi="Consolas" w:cs="Times New Roman"/>
@@ -13105,7 +12846,6 @@
         </w:rPr>
         <w:t>new</w:t>
       </w:r>
-      <w:proofErr w:type="spellEnd"/>
       <w:r>
         <w:rPr>
           <w:rFonts w:ascii="Consolas" w:eastAsia="Times New Roman" w:hAnsi="Consolas" w:cs="Times New Roman"/>
@@ -13116,7 +12856,6 @@
         </w:rPr>
         <w:t xml:space="preserve"> </w:t>
       </w:r>
-      <w:proofErr w:type="spellStart"/>
       <w:r>
         <w:rPr>
           <w:rFonts w:ascii="Consolas" w:eastAsia="Times New Roman" w:hAnsi="Consolas" w:cs="Times New Roman"/>
@@ -13127,7 +12866,6 @@
         </w:rPr>
         <w:t>BufferedReader</w:t>
       </w:r>
-      <w:proofErr w:type="spellEnd"/>
       <w:r>
         <w:rPr>
           <w:rFonts w:ascii="Consolas" w:eastAsia="Times New Roman" w:hAnsi="Consolas" w:cs="Times New Roman"/>
@@ -13138,7 +12876,6 @@
         </w:rPr>
         <w:t>(</w:t>
       </w:r>
-      <w:proofErr w:type="spellStart"/>
       <w:r>
         <w:rPr>
           <w:rFonts w:ascii="Consolas" w:eastAsia="Times New Roman" w:hAnsi="Consolas" w:cs="Times New Roman"/>
@@ -13149,7 +12886,6 @@
         </w:rPr>
         <w:t>new</w:t>
       </w:r>
-      <w:proofErr w:type="spellEnd"/>
       <w:r>
         <w:rPr>
           <w:rFonts w:ascii="Consolas" w:eastAsia="Times New Roman" w:hAnsi="Consolas" w:cs="Times New Roman"/>
@@ -13160,7 +12896,6 @@
         </w:rPr>
         <w:t xml:space="preserve"> </w:t>
       </w:r>
-      <w:proofErr w:type="spellStart"/>
       <w:r>
         <w:rPr>
           <w:rFonts w:ascii="Consolas" w:eastAsia="Times New Roman" w:hAnsi="Consolas" w:cs="Times New Roman"/>
@@ -13171,7 +12906,6 @@
         </w:rPr>
         <w:t>FileReader</w:t>
       </w:r>
-      <w:proofErr w:type="spellEnd"/>
       <w:r>
         <w:rPr>
           <w:rFonts w:ascii="Consolas" w:eastAsia="Times New Roman" w:hAnsi="Consolas" w:cs="Times New Roman"/>
@@ -13225,7 +12959,6 @@
         </w:rPr>
         <w:t xml:space="preserve">    </w:t>
       </w:r>
-      <w:proofErr w:type="spellStart"/>
       <w:r>
         <w:rPr>
           <w:rFonts w:ascii="Consolas" w:eastAsia="Times New Roman" w:hAnsi="Consolas" w:cs="Times New Roman"/>
@@ -13236,7 +12969,6 @@
         </w:rPr>
         <w:t>String</w:t>
       </w:r>
-      <w:proofErr w:type="spellEnd"/>
       <w:r>
         <w:rPr>
           <w:rFonts w:ascii="Consolas" w:eastAsia="Times New Roman" w:hAnsi="Consolas" w:cs="Times New Roman"/>
@@ -13290,7 +13022,6 @@
         </w:rPr>
         <w:t xml:space="preserve">    </w:t>
       </w:r>
-      <w:proofErr w:type="spellStart"/>
       <w:r>
         <w:rPr>
           <w:rFonts w:ascii="Consolas" w:eastAsia="Times New Roman" w:hAnsi="Consolas" w:cs="Times New Roman"/>
@@ -13301,7 +13032,6 @@
         </w:rPr>
         <w:t>String</w:t>
       </w:r>
-      <w:proofErr w:type="spellEnd"/>
       <w:r>
         <w:rPr>
           <w:rFonts w:ascii="Consolas" w:eastAsia="Times New Roman" w:hAnsi="Consolas" w:cs="Times New Roman"/>
@@ -13312,7 +13042,6 @@
         </w:rPr>
         <w:t xml:space="preserve">[] </w:t>
       </w:r>
-      <w:proofErr w:type="spellStart"/>
       <w:r>
         <w:rPr>
           <w:rFonts w:ascii="Consolas" w:eastAsia="Times New Roman" w:hAnsi="Consolas" w:cs="Times New Roman"/>
@@ -13323,7 +13052,6 @@
         </w:rPr>
         <w:t>parsedData</w:t>
       </w:r>
-      <w:proofErr w:type="spellEnd"/>
       <w:r>
         <w:rPr>
           <w:rFonts w:ascii="Consolas" w:eastAsia="Times New Roman" w:hAnsi="Consolas" w:cs="Times New Roman"/>
@@ -13370,7 +13098,6 @@
         </w:rPr>
         <w:t xml:space="preserve">    </w:t>
       </w:r>
-      <w:proofErr w:type="spellStart"/>
       <w:r>
         <w:rPr>
           <w:rFonts w:ascii="Consolas" w:eastAsia="Times New Roman" w:hAnsi="Consolas" w:cs="Times New Roman"/>
@@ -13381,7 +13108,6 @@
         </w:rPr>
         <w:t>while</w:t>
       </w:r>
-      <w:proofErr w:type="spellEnd"/>
       <w:r>
         <w:rPr>
           <w:rFonts w:ascii="Consolas" w:eastAsia="Times New Roman" w:hAnsi="Consolas" w:cs="Times New Roman"/>
@@ -13412,7 +13138,6 @@
         </w:rPr>
         <w:t xml:space="preserve"> = </w:t>
       </w:r>
-      <w:proofErr w:type="spellStart"/>
       <w:r>
         <w:rPr>
           <w:rFonts w:ascii="Consolas" w:eastAsia="Times New Roman" w:hAnsi="Consolas" w:cs="Times New Roman"/>
@@ -13443,7 +13168,6 @@
         </w:rPr>
         <w:t>readLine</w:t>
       </w:r>
-      <w:proofErr w:type="spellEnd"/>
       <w:r>
         <w:rPr>
           <w:rFonts w:ascii="Consolas" w:eastAsia="Times New Roman" w:hAnsi="Consolas" w:cs="Times New Roman"/>
@@ -13454,7 +13178,6 @@
         </w:rPr>
         <w:t xml:space="preserve">()) != </w:t>
       </w:r>
-      <w:proofErr w:type="spellStart"/>
       <w:r>
         <w:rPr>
           <w:rFonts w:ascii="Consolas" w:eastAsia="Times New Roman" w:hAnsi="Consolas" w:cs="Times New Roman"/>
@@ -13465,7 +13188,6 @@
         </w:rPr>
         <w:t>null</w:t>
       </w:r>
-      <w:proofErr w:type="spellEnd"/>
       <w:r>
         <w:rPr>
           <w:rFonts w:ascii="Consolas" w:eastAsia="Times New Roman" w:hAnsi="Consolas" w:cs="Times New Roman"/>
@@ -13499,7 +13221,6 @@
         </w:rPr>
         <w:t xml:space="preserve">      </w:t>
       </w:r>
-      <w:proofErr w:type="spellStart"/>
       <w:r>
         <w:rPr>
           <w:rFonts w:ascii="Consolas" w:eastAsia="Times New Roman" w:hAnsi="Consolas" w:cs="Times New Roman"/>
@@ -13510,7 +13231,6 @@
         </w:rPr>
         <w:t>parsedData</w:t>
       </w:r>
-      <w:proofErr w:type="spellEnd"/>
       <w:r>
         <w:rPr>
           <w:rFonts w:ascii="Consolas" w:eastAsia="Times New Roman" w:hAnsi="Consolas" w:cs="Times New Roman"/>
@@ -13521,7 +13241,6 @@
         </w:rPr>
         <w:t xml:space="preserve"> = </w:t>
       </w:r>
-      <w:proofErr w:type="spellStart"/>
       <w:r>
         <w:rPr>
           <w:rFonts w:ascii="Consolas" w:eastAsia="Times New Roman" w:hAnsi="Consolas" w:cs="Times New Roman"/>
@@ -13552,7 +13271,6 @@
         </w:rPr>
         <w:t>split</w:t>
       </w:r>
-      <w:proofErr w:type="spellEnd"/>
       <w:r>
         <w:rPr>
           <w:rFonts w:ascii="Consolas" w:eastAsia="Times New Roman" w:hAnsi="Consolas" w:cs="Times New Roman"/>
@@ -13606,7 +13324,6 @@
         </w:rPr>
         <w:t xml:space="preserve">      </w:t>
       </w:r>
-      <w:proofErr w:type="spellStart"/>
       <w:r>
         <w:rPr>
           <w:rFonts w:ascii="Consolas" w:eastAsia="Times New Roman" w:hAnsi="Consolas" w:cs="Times New Roman"/>
@@ -13617,7 +13334,6 @@
         </w:rPr>
         <w:t>int</w:t>
       </w:r>
-      <w:proofErr w:type="spellEnd"/>
       <w:r>
         <w:rPr>
           <w:rFonts w:ascii="Consolas" w:eastAsia="Times New Roman" w:hAnsi="Consolas" w:cs="Times New Roman"/>
@@ -13628,7 +13344,6 @@
         </w:rPr>
         <w:t xml:space="preserve"> </w:t>
       </w:r>
-      <w:proofErr w:type="spellStart"/>
       <w:r>
         <w:rPr>
           <w:rFonts w:ascii="Consolas" w:eastAsia="Times New Roman" w:hAnsi="Consolas" w:cs="Times New Roman"/>
@@ -13639,7 +13354,6 @@
         </w:rPr>
         <w:t>rowData</w:t>
       </w:r>
-      <w:proofErr w:type="spellEnd"/>
       <w:r>
         <w:rPr>
           <w:rFonts w:ascii="Consolas" w:eastAsia="Times New Roman" w:hAnsi="Consolas" w:cs="Times New Roman"/>
@@ -13650,7 +13364,6 @@
         </w:rPr>
         <w:t xml:space="preserve"> = </w:t>
       </w:r>
-      <w:proofErr w:type="spellStart"/>
       <w:r>
         <w:rPr>
           <w:rFonts w:ascii="Consolas" w:eastAsia="Times New Roman" w:hAnsi="Consolas" w:cs="Times New Roman"/>
@@ -13681,7 +13394,6 @@
         </w:rPr>
         <w:t>valueOf</w:t>
       </w:r>
-      <w:proofErr w:type="spellEnd"/>
       <w:r>
         <w:rPr>
           <w:rFonts w:ascii="Consolas" w:eastAsia="Times New Roman" w:hAnsi="Consolas" w:cs="Times New Roman"/>
@@ -13692,7 +13404,6 @@
         </w:rPr>
         <w:t>(</w:t>
       </w:r>
-      <w:proofErr w:type="spellStart"/>
       <w:r>
         <w:rPr>
           <w:rFonts w:ascii="Consolas" w:eastAsia="Times New Roman" w:hAnsi="Consolas" w:cs="Times New Roman"/>
@@ -13703,7 +13414,6 @@
         </w:rPr>
         <w:t>parsedData</w:t>
       </w:r>
-      <w:proofErr w:type="spellEnd"/>
       <w:r>
         <w:rPr>
           <w:rFonts w:ascii="Consolas" w:eastAsia="Times New Roman" w:hAnsi="Consolas" w:cs="Times New Roman"/>
@@ -13757,7 +13467,6 @@
         </w:rPr>
         <w:t xml:space="preserve">      </w:t>
       </w:r>
-      <w:proofErr w:type="spellStart"/>
       <w:r>
         <w:rPr>
           <w:rFonts w:ascii="Consolas" w:eastAsia="Times New Roman" w:hAnsi="Consolas" w:cs="Times New Roman"/>
@@ -13768,7 +13477,6 @@
         </w:rPr>
         <w:t>int</w:t>
       </w:r>
-      <w:proofErr w:type="spellEnd"/>
       <w:r>
         <w:rPr>
           <w:rFonts w:ascii="Consolas" w:eastAsia="Times New Roman" w:hAnsi="Consolas" w:cs="Times New Roman"/>
@@ -13779,7 +13487,6 @@
         </w:rPr>
         <w:t xml:space="preserve"> </w:t>
       </w:r>
-      <w:proofErr w:type="spellStart"/>
       <w:r>
         <w:rPr>
           <w:rFonts w:ascii="Consolas" w:eastAsia="Times New Roman" w:hAnsi="Consolas" w:cs="Times New Roman"/>
@@ -13790,7 +13497,6 @@
         </w:rPr>
         <w:t>columnData</w:t>
       </w:r>
-      <w:proofErr w:type="spellEnd"/>
       <w:r>
         <w:rPr>
           <w:rFonts w:ascii="Consolas" w:eastAsia="Times New Roman" w:hAnsi="Consolas" w:cs="Times New Roman"/>
@@ -13801,7 +13507,6 @@
         </w:rPr>
         <w:t xml:space="preserve"> = </w:t>
       </w:r>
-      <w:proofErr w:type="spellStart"/>
       <w:r>
         <w:rPr>
           <w:rFonts w:ascii="Consolas" w:eastAsia="Times New Roman" w:hAnsi="Consolas" w:cs="Times New Roman"/>
@@ -13832,7 +13537,6 @@
         </w:rPr>
         <w:t>valueOf</w:t>
       </w:r>
-      <w:proofErr w:type="spellEnd"/>
       <w:r>
         <w:rPr>
           <w:rFonts w:ascii="Consolas" w:eastAsia="Times New Roman" w:hAnsi="Consolas" w:cs="Times New Roman"/>
@@ -13843,7 +13547,6 @@
         </w:rPr>
         <w:t>(</w:t>
       </w:r>
-      <w:proofErr w:type="spellStart"/>
       <w:r>
         <w:rPr>
           <w:rFonts w:ascii="Consolas" w:eastAsia="Times New Roman" w:hAnsi="Consolas" w:cs="Times New Roman"/>
@@ -13854,7 +13557,6 @@
         </w:rPr>
         <w:t>parsedData</w:t>
       </w:r>
-      <w:proofErr w:type="spellEnd"/>
       <w:r>
         <w:rPr>
           <w:rFonts w:ascii="Consolas" w:eastAsia="Times New Roman" w:hAnsi="Consolas" w:cs="Times New Roman"/>
@@ -13908,7 +13610,6 @@
         </w:rPr>
         <w:t xml:space="preserve">      </w:t>
       </w:r>
-      <w:proofErr w:type="spellStart"/>
       <w:r>
         <w:rPr>
           <w:rFonts w:ascii="Consolas" w:eastAsia="Times New Roman" w:hAnsi="Consolas" w:cs="Times New Roman"/>
@@ -13919,7 +13620,6 @@
         </w:rPr>
         <w:t>String</w:t>
       </w:r>
-      <w:proofErr w:type="spellEnd"/>
       <w:r>
         <w:rPr>
           <w:rFonts w:ascii="Consolas" w:eastAsia="Times New Roman" w:hAnsi="Consolas" w:cs="Times New Roman"/>
@@ -13930,7 +13630,6 @@
         </w:rPr>
         <w:t xml:space="preserve"> </w:t>
       </w:r>
-      <w:proofErr w:type="spellStart"/>
       <w:r>
         <w:rPr>
           <w:rFonts w:ascii="Consolas" w:eastAsia="Times New Roman" w:hAnsi="Consolas" w:cs="Times New Roman"/>
@@ -13941,7 +13640,6 @@
         </w:rPr>
         <w:t>valueData</w:t>
       </w:r>
-      <w:proofErr w:type="spellEnd"/>
       <w:r>
         <w:rPr>
           <w:rFonts w:ascii="Consolas" w:eastAsia="Times New Roman" w:hAnsi="Consolas" w:cs="Times New Roman"/>
@@ -13952,7 +13650,6 @@
         </w:rPr>
         <w:t xml:space="preserve"> = </w:t>
       </w:r>
-      <w:proofErr w:type="spellStart"/>
       <w:r>
         <w:rPr>
           <w:rFonts w:ascii="Consolas" w:eastAsia="Times New Roman" w:hAnsi="Consolas" w:cs="Times New Roman"/>
@@ -13963,7 +13660,6 @@
         </w:rPr>
         <w:t>parsedData</w:t>
       </w:r>
-      <w:proofErr w:type="spellEnd"/>
       <w:r>
         <w:rPr>
           <w:rFonts w:ascii="Consolas" w:eastAsia="Times New Roman" w:hAnsi="Consolas" w:cs="Times New Roman"/>
@@ -14057,7 +13753,6 @@
         </w:rPr>
         <w:t xml:space="preserve"> = </w:t>
       </w:r>
-      <w:proofErr w:type="spellStart"/>
       <w:r>
         <w:rPr>
           <w:rFonts w:ascii="Consolas" w:eastAsia="Times New Roman" w:hAnsi="Consolas" w:cs="Times New Roman"/>
@@ -14068,7 +13763,6 @@
         </w:rPr>
         <w:t>getRow</w:t>
       </w:r>
-      <w:proofErr w:type="spellEnd"/>
       <w:r>
         <w:rPr>
           <w:rFonts w:ascii="Consolas" w:eastAsia="Times New Roman" w:hAnsi="Consolas" w:cs="Times New Roman"/>
@@ -14079,7 +13773,6 @@
         </w:rPr>
         <w:t>(</w:t>
       </w:r>
-      <w:proofErr w:type="spellStart"/>
       <w:r>
         <w:rPr>
           <w:rFonts w:ascii="Consolas" w:eastAsia="Times New Roman" w:hAnsi="Consolas" w:cs="Times New Roman"/>
@@ -14090,7 +13783,6 @@
         </w:rPr>
         <w:t>elements</w:t>
       </w:r>
-      <w:proofErr w:type="spellEnd"/>
       <w:r>
         <w:rPr>
           <w:rFonts w:ascii="Consolas" w:eastAsia="Times New Roman" w:hAnsi="Consolas" w:cs="Times New Roman"/>
@@ -14101,7 +13793,6 @@
         </w:rPr>
         <w:t xml:space="preserve">, </w:t>
       </w:r>
-      <w:proofErr w:type="spellStart"/>
       <w:r>
         <w:rPr>
           <w:rFonts w:ascii="Consolas" w:eastAsia="Times New Roman" w:hAnsi="Consolas" w:cs="Times New Roman"/>
@@ -14112,7 +13803,6 @@
         </w:rPr>
         <w:t>rowData</w:t>
       </w:r>
-      <w:proofErr w:type="spellEnd"/>
       <w:r>
         <w:rPr>
           <w:rFonts w:ascii="Consolas" w:eastAsia="Times New Roman" w:hAnsi="Consolas" w:cs="Times New Roman"/>
@@ -14146,7 +13836,6 @@
         </w:rPr>
         <w:t xml:space="preserve">      </w:t>
       </w:r>
-      <w:proofErr w:type="spellStart"/>
       <w:r>
         <w:rPr>
           <w:rFonts w:ascii="Consolas" w:eastAsia="Times New Roman" w:hAnsi="Consolas" w:cs="Times New Roman"/>
@@ -14157,7 +13846,6 @@
         </w:rPr>
         <w:t>if</w:t>
       </w:r>
-      <w:proofErr w:type="spellEnd"/>
       <w:r>
         <w:rPr>
           <w:rFonts w:ascii="Consolas" w:eastAsia="Times New Roman" w:hAnsi="Consolas" w:cs="Times New Roman"/>
@@ -14188,7 +13876,6 @@
         </w:rPr>
         <w:t xml:space="preserve"> != </w:t>
       </w:r>
-      <w:proofErr w:type="spellStart"/>
       <w:r>
         <w:rPr>
           <w:rFonts w:ascii="Consolas" w:eastAsia="Times New Roman" w:hAnsi="Consolas" w:cs="Times New Roman"/>
@@ -14199,7 +13886,6 @@
         </w:rPr>
         <w:t>null</w:t>
       </w:r>
-      <w:proofErr w:type="spellEnd"/>
       <w:r>
         <w:rPr>
           <w:rFonts w:ascii="Consolas" w:eastAsia="Times New Roman" w:hAnsi="Consolas" w:cs="Times New Roman"/>
@@ -14233,7 +13919,6 @@
         </w:rPr>
         <w:t xml:space="preserve">        </w:t>
       </w:r>
-      <w:proofErr w:type="spellStart"/>
       <w:r>
         <w:rPr>
           <w:rFonts w:ascii="Consolas" w:eastAsia="Times New Roman" w:hAnsi="Consolas" w:cs="Times New Roman"/>
@@ -14244,7 +13929,6 @@
         </w:rPr>
         <w:t>int</w:t>
       </w:r>
-      <w:proofErr w:type="spellEnd"/>
       <w:r>
         <w:rPr>
           <w:rFonts w:ascii="Consolas" w:eastAsia="Times New Roman" w:hAnsi="Consolas" w:cs="Times New Roman"/>
@@ -14275,7 +13959,6 @@
         </w:rPr>
         <w:t xml:space="preserve"> = </w:t>
       </w:r>
-      <w:proofErr w:type="spellStart"/>
       <w:r>
         <w:rPr>
           <w:rFonts w:ascii="Consolas" w:eastAsia="Times New Roman" w:hAnsi="Consolas" w:cs="Times New Roman"/>
@@ -14306,7 +13989,6 @@
         </w:rPr>
         <w:t>indexOf</w:t>
       </w:r>
-      <w:proofErr w:type="spellEnd"/>
       <w:r>
         <w:rPr>
           <w:rFonts w:ascii="Consolas" w:eastAsia="Times New Roman" w:hAnsi="Consolas" w:cs="Times New Roman"/>
@@ -14360,7 +14042,6 @@
         </w:rPr>
         <w:t xml:space="preserve">        </w:t>
       </w:r>
-      <w:proofErr w:type="spellStart"/>
       <w:r>
         <w:rPr>
           <w:rFonts w:ascii="Consolas" w:eastAsia="Times New Roman" w:hAnsi="Consolas" w:cs="Times New Roman"/>
@@ -14391,7 +14072,6 @@
         </w:rPr>
         <w:t>addValue</w:t>
       </w:r>
-      <w:proofErr w:type="spellEnd"/>
       <w:r>
         <w:rPr>
           <w:rFonts w:ascii="Consolas" w:eastAsia="Times New Roman" w:hAnsi="Consolas" w:cs="Times New Roman"/>
@@ -14402,7 +14082,6 @@
         </w:rPr>
         <w:t>(</w:t>
       </w:r>
-      <w:proofErr w:type="spellStart"/>
       <w:r>
         <w:rPr>
           <w:rFonts w:ascii="Consolas" w:eastAsia="Times New Roman" w:hAnsi="Consolas" w:cs="Times New Roman"/>
@@ -14413,7 +14092,6 @@
         </w:rPr>
         <w:t>columnData</w:t>
       </w:r>
-      <w:proofErr w:type="spellEnd"/>
       <w:r>
         <w:rPr>
           <w:rFonts w:ascii="Consolas" w:eastAsia="Times New Roman" w:hAnsi="Consolas" w:cs="Times New Roman"/>
@@ -14424,7 +14102,6 @@
         </w:rPr>
         <w:t xml:space="preserve">, </w:t>
       </w:r>
-      <w:proofErr w:type="spellStart"/>
       <w:r>
         <w:rPr>
           <w:rFonts w:ascii="Consolas" w:eastAsia="Times New Roman" w:hAnsi="Consolas" w:cs="Times New Roman"/>
@@ -14435,7 +14112,6 @@
         </w:rPr>
         <w:t>valueData</w:t>
       </w:r>
-      <w:proofErr w:type="spellEnd"/>
       <w:r>
         <w:rPr>
           <w:rFonts w:ascii="Consolas" w:eastAsia="Times New Roman" w:hAnsi="Consolas" w:cs="Times New Roman"/>
@@ -14469,7 +14145,6 @@
         </w:rPr>
         <w:t xml:space="preserve">        </w:t>
       </w:r>
-      <w:proofErr w:type="spellStart"/>
       <w:r>
         <w:rPr>
           <w:rFonts w:ascii="Consolas" w:eastAsia="Times New Roman" w:hAnsi="Consolas" w:cs="Times New Roman"/>
@@ -14500,7 +14175,6 @@
         </w:rPr>
         <w:t>set</w:t>
       </w:r>
-      <w:proofErr w:type="spellEnd"/>
       <w:r>
         <w:rPr>
           <w:rFonts w:ascii="Consolas" w:eastAsia="Times New Roman" w:hAnsi="Consolas" w:cs="Times New Roman"/>
@@ -14574,7 +14248,6 @@
         </w:rPr>
         <w:t xml:space="preserve">      } </w:t>
       </w:r>
-      <w:proofErr w:type="spellStart"/>
       <w:r>
         <w:rPr>
           <w:rFonts w:ascii="Consolas" w:eastAsia="Times New Roman" w:hAnsi="Consolas" w:cs="Times New Roman"/>
@@ -14585,7 +14258,6 @@
         </w:rPr>
         <w:t>else</w:t>
       </w:r>
-      <w:proofErr w:type="spellEnd"/>
       <w:r>
         <w:rPr>
           <w:rFonts w:ascii="Consolas" w:eastAsia="Times New Roman" w:hAnsi="Consolas" w:cs="Times New Roman"/>
@@ -14659,7 +14331,6 @@
         </w:rPr>
         <w:t xml:space="preserve">, </w:t>
       </w:r>
-      <w:proofErr w:type="spellStart"/>
       <w:r>
         <w:rPr>
           <w:rFonts w:ascii="Consolas" w:eastAsia="Times New Roman" w:hAnsi="Consolas" w:cs="Times New Roman"/>
@@ -14670,7 +14341,6 @@
         </w:rPr>
         <w:t>String</w:t>
       </w:r>
-      <w:proofErr w:type="spellEnd"/>
       <w:r>
         <w:rPr>
           <w:rFonts w:ascii="Consolas" w:eastAsia="Times New Roman" w:hAnsi="Consolas" w:cs="Times New Roman"/>
@@ -14701,7 +14371,6 @@
         </w:rPr>
         <w:t xml:space="preserve"> = </w:t>
       </w:r>
-      <w:proofErr w:type="spellStart"/>
       <w:r>
         <w:rPr>
           <w:rFonts w:ascii="Consolas" w:eastAsia="Times New Roman" w:hAnsi="Consolas" w:cs="Times New Roman"/>
@@ -14712,7 +14381,6 @@
         </w:rPr>
         <w:t>new</w:t>
       </w:r>
-      <w:proofErr w:type="spellEnd"/>
       <w:r>
         <w:rPr>
           <w:rFonts w:ascii="Consolas" w:eastAsia="Times New Roman" w:hAnsi="Consolas" w:cs="Times New Roman"/>
@@ -14766,7 +14434,6 @@
         </w:rPr>
         <w:t xml:space="preserve">        </w:t>
       </w:r>
-      <w:proofErr w:type="spellStart"/>
       <w:r>
         <w:rPr>
           <w:rFonts w:ascii="Consolas" w:eastAsia="Times New Roman" w:hAnsi="Consolas" w:cs="Times New Roman"/>
@@ -14797,7 +14464,6 @@
         </w:rPr>
         <w:t>put</w:t>
       </w:r>
-      <w:proofErr w:type="spellEnd"/>
       <w:r>
         <w:rPr>
           <w:rFonts w:ascii="Consolas" w:eastAsia="Times New Roman" w:hAnsi="Consolas" w:cs="Times New Roman"/>
@@ -14808,7 +14474,6 @@
         </w:rPr>
         <w:t>(</w:t>
       </w:r>
-      <w:proofErr w:type="spellStart"/>
       <w:r>
         <w:rPr>
           <w:rFonts w:ascii="Consolas" w:eastAsia="Times New Roman" w:hAnsi="Consolas" w:cs="Times New Roman"/>
@@ -14819,7 +14484,6 @@
         </w:rPr>
         <w:t>columnData</w:t>
       </w:r>
-      <w:proofErr w:type="spellEnd"/>
       <w:r>
         <w:rPr>
           <w:rFonts w:ascii="Consolas" w:eastAsia="Times New Roman" w:hAnsi="Consolas" w:cs="Times New Roman"/>
@@ -14830,7 +14494,6 @@
         </w:rPr>
         <w:t xml:space="preserve">, </w:t>
       </w:r>
-      <w:proofErr w:type="spellStart"/>
       <w:r>
         <w:rPr>
           <w:rFonts w:ascii="Consolas" w:eastAsia="Times New Roman" w:hAnsi="Consolas" w:cs="Times New Roman"/>
@@ -14841,7 +14504,6 @@
         </w:rPr>
         <w:t>valueData</w:t>
       </w:r>
-      <w:proofErr w:type="spellEnd"/>
       <w:r>
         <w:rPr>
           <w:rFonts w:ascii="Consolas" w:eastAsia="Times New Roman" w:hAnsi="Consolas" w:cs="Times New Roman"/>
@@ -14875,7 +14537,6 @@
         </w:rPr>
         <w:t xml:space="preserve">        </w:t>
       </w:r>
-      <w:proofErr w:type="spellStart"/>
       <w:r>
         <w:rPr>
           <w:rFonts w:ascii="Consolas" w:eastAsia="Times New Roman" w:hAnsi="Consolas" w:cs="Times New Roman"/>
@@ -14906,7 +14567,6 @@
         </w:rPr>
         <w:t>add</w:t>
       </w:r>
-      <w:proofErr w:type="spellEnd"/>
       <w:r>
         <w:rPr>
           <w:rFonts w:ascii="Consolas" w:eastAsia="Times New Roman" w:hAnsi="Consolas" w:cs="Times New Roman"/>
@@ -14917,7 +14577,6 @@
         </w:rPr>
         <w:t>(</w:t>
       </w:r>
-      <w:proofErr w:type="spellStart"/>
       <w:r>
         <w:rPr>
           <w:rFonts w:ascii="Consolas" w:eastAsia="Times New Roman" w:hAnsi="Consolas" w:cs="Times New Roman"/>
@@ -14928,7 +14587,6 @@
         </w:rPr>
         <w:t>new</w:t>
       </w:r>
-      <w:proofErr w:type="spellEnd"/>
       <w:r>
         <w:rPr>
           <w:rFonts w:ascii="Consolas" w:eastAsia="Times New Roman" w:hAnsi="Consolas" w:cs="Times New Roman"/>
@@ -14959,7 +14617,6 @@
         </w:rPr>
         <w:t>(</w:t>
       </w:r>
-      <w:proofErr w:type="spellStart"/>
       <w:r>
         <w:rPr>
           <w:rFonts w:ascii="Consolas" w:eastAsia="Times New Roman" w:hAnsi="Consolas" w:cs="Times New Roman"/>
@@ -14970,7 +14627,6 @@
         </w:rPr>
         <w:t>rowData</w:t>
       </w:r>
-      <w:proofErr w:type="spellEnd"/>
       <w:r>
         <w:rPr>
           <w:rFonts w:ascii="Consolas" w:eastAsia="Times New Roman" w:hAnsi="Consolas" w:cs="Times New Roman"/>
@@ -15071,7 +14727,6 @@
         </w:rPr>
         <w:t xml:space="preserve">    </w:t>
       </w:r>
-      <w:proofErr w:type="spellStart"/>
       <w:r>
         <w:rPr>
           <w:rFonts w:ascii="Consolas" w:eastAsia="Times New Roman" w:hAnsi="Consolas" w:cs="Times New Roman"/>
@@ -15102,7 +14757,6 @@
         </w:rPr>
         <w:t>close</w:t>
       </w:r>
-      <w:proofErr w:type="spellEnd"/>
       <w:r>
         <w:rPr>
           <w:rFonts w:ascii="Consolas" w:eastAsia="Times New Roman" w:hAnsi="Consolas" w:cs="Times New Roman"/>
@@ -15136,7 +14790,6 @@
         </w:rPr>
         <w:t xml:space="preserve">    </w:t>
       </w:r>
-      <w:proofErr w:type="spellStart"/>
       <w:r>
         <w:rPr>
           <w:rFonts w:ascii="Consolas" w:eastAsia="Times New Roman" w:hAnsi="Consolas" w:cs="Times New Roman"/>
@@ -15147,7 +14800,6 @@
         </w:rPr>
         <w:t>return</w:t>
       </w:r>
-      <w:proofErr w:type="spellEnd"/>
       <w:r>
         <w:rPr>
           <w:rFonts w:ascii="Consolas" w:eastAsia="Times New Roman" w:hAnsi="Consolas" w:cs="Times New Roman"/>
@@ -15158,7 +14810,6 @@
         </w:rPr>
         <w:t xml:space="preserve"> </w:t>
       </w:r>
-      <w:proofErr w:type="spellStart"/>
       <w:r>
         <w:rPr>
           <w:rFonts w:ascii="Consolas" w:eastAsia="Times New Roman" w:hAnsi="Consolas" w:cs="Times New Roman"/>
@@ -15169,7 +14820,6 @@
         </w:rPr>
         <w:t>elements</w:t>
       </w:r>
-      <w:proofErr w:type="spellEnd"/>
       <w:r>
         <w:rPr>
           <w:rFonts w:ascii="Consolas" w:eastAsia="Times New Roman" w:hAnsi="Consolas" w:cs="Times New Roman"/>
@@ -15406,7 +15056,6 @@
         </w:rPr>
         <w:t xml:space="preserve"> </w:t>
       </w:r>
-      <w:proofErr w:type="spellStart"/>
       <w:r>
         <w:rPr>
           <w:rFonts w:ascii="Consolas" w:eastAsia="Times New Roman" w:hAnsi="Consolas" w:cs="Times New Roman"/>
@@ -15417,7 +15066,6 @@
         </w:rPr>
         <w:t>void</w:t>
       </w:r>
-      <w:proofErr w:type="spellEnd"/>
       <w:r>
         <w:rPr>
           <w:rFonts w:ascii="Consolas" w:eastAsia="Times New Roman" w:hAnsi="Consolas" w:cs="Times New Roman"/>
@@ -15428,7 +15076,6 @@
         </w:rPr>
         <w:t xml:space="preserve"> </w:t>
       </w:r>
-      <w:proofErr w:type="spellStart"/>
       <w:r>
         <w:rPr>
           <w:rFonts w:ascii="Consolas" w:eastAsia="Times New Roman" w:hAnsi="Consolas" w:cs="Times New Roman"/>
@@ -15439,7 +15086,6 @@
         </w:rPr>
         <w:t>writeToFile</w:t>
       </w:r>
-      <w:proofErr w:type="spellEnd"/>
       <w:r>
         <w:rPr>
           <w:rFonts w:ascii="Consolas" w:eastAsia="Times New Roman" w:hAnsi="Consolas" w:cs="Times New Roman"/>
@@ -15450,7 +15096,6 @@
         </w:rPr>
         <w:t>(</w:t>
       </w:r>
-      <w:proofErr w:type="spellStart"/>
       <w:r>
         <w:rPr>
           <w:rFonts w:ascii="Consolas" w:eastAsia="Times New Roman" w:hAnsi="Consolas" w:cs="Times New Roman"/>
@@ -15461,7 +15106,6 @@
         </w:rPr>
         <w:t>String</w:t>
       </w:r>
-      <w:proofErr w:type="spellEnd"/>
       <w:r>
         <w:rPr>
           <w:rFonts w:ascii="Consolas" w:eastAsia="Times New Roman" w:hAnsi="Consolas" w:cs="Times New Roman"/>
@@ -15472,7 +15116,6 @@
         </w:rPr>
         <w:t xml:space="preserve"> </w:t>
       </w:r>
-      <w:proofErr w:type="spellStart"/>
       <w:r>
         <w:rPr>
           <w:rFonts w:ascii="Consolas" w:eastAsia="Times New Roman" w:hAnsi="Consolas" w:cs="Times New Roman"/>
@@ -15483,7 +15126,6 @@
         </w:rPr>
         <w:t>filePath</w:t>
       </w:r>
-      <w:proofErr w:type="spellEnd"/>
       <w:r>
         <w:rPr>
           <w:rFonts w:ascii="Consolas" w:eastAsia="Times New Roman" w:hAnsi="Consolas" w:cs="Times New Roman"/>
@@ -15494,7 +15136,6 @@
         </w:rPr>
         <w:t xml:space="preserve">, </w:t>
       </w:r>
-      <w:proofErr w:type="spellStart"/>
       <w:r>
         <w:rPr>
           <w:rFonts w:ascii="Consolas" w:eastAsia="Times New Roman" w:hAnsi="Consolas" w:cs="Times New Roman"/>
@@ -15505,7 +15146,6 @@
         </w:rPr>
         <w:t>ArrayList</w:t>
       </w:r>
-      <w:proofErr w:type="spellEnd"/>
       <w:r>
         <w:rPr>
           <w:rFonts w:ascii="Consolas" w:eastAsia="Times New Roman" w:hAnsi="Consolas" w:cs="Times New Roman"/>
@@ -15536,7 +15176,6 @@
         </w:rPr>
         <w:t xml:space="preserve">&gt; </w:t>
       </w:r>
-      <w:proofErr w:type="spellStart"/>
       <w:r>
         <w:rPr>
           <w:rFonts w:ascii="Consolas" w:eastAsia="Times New Roman" w:hAnsi="Consolas" w:cs="Times New Roman"/>
@@ -15547,7 +15186,6 @@
         </w:rPr>
         <w:t>elements</w:t>
       </w:r>
-      <w:proofErr w:type="spellEnd"/>
       <w:r>
         <w:rPr>
           <w:rFonts w:ascii="Consolas" w:eastAsia="Times New Roman" w:hAnsi="Consolas" w:cs="Times New Roman"/>
@@ -15558,7 +15196,6 @@
         </w:rPr>
         <w:t xml:space="preserve">) </w:t>
       </w:r>
-      <w:proofErr w:type="spellStart"/>
       <w:r>
         <w:rPr>
           <w:rFonts w:ascii="Consolas" w:eastAsia="Times New Roman" w:hAnsi="Consolas" w:cs="Times New Roman"/>
@@ -15569,7 +15206,6 @@
         </w:rPr>
         <w:t>throws</w:t>
       </w:r>
-      <w:proofErr w:type="spellEnd"/>
       <w:r>
         <w:rPr>
           <w:rFonts w:ascii="Consolas" w:eastAsia="Times New Roman" w:hAnsi="Consolas" w:cs="Times New Roman"/>
@@ -15580,7 +15216,6 @@
         </w:rPr>
         <w:t xml:space="preserve"> </w:t>
       </w:r>
-      <w:proofErr w:type="spellStart"/>
       <w:r>
         <w:rPr>
           <w:rFonts w:ascii="Consolas" w:eastAsia="Times New Roman" w:hAnsi="Consolas" w:cs="Times New Roman"/>
@@ -15591,7 +15226,6 @@
         </w:rPr>
         <w:t>IOException</w:t>
       </w:r>
-      <w:proofErr w:type="spellEnd"/>
       <w:r>
         <w:rPr>
           <w:rFonts w:ascii="Consolas" w:eastAsia="Times New Roman" w:hAnsi="Consolas" w:cs="Times New Roman"/>
@@ -15625,7 +15259,6 @@
         </w:rPr>
         <w:t xml:space="preserve">    </w:t>
       </w:r>
-      <w:proofErr w:type="spellStart"/>
       <w:r>
         <w:rPr>
           <w:rFonts w:ascii="Consolas" w:eastAsia="Times New Roman" w:hAnsi="Consolas" w:cs="Times New Roman"/>
@@ -15636,7 +15269,6 @@
         </w:rPr>
         <w:t>BufferedWriter</w:t>
       </w:r>
-      <w:proofErr w:type="spellEnd"/>
       <w:r>
         <w:rPr>
           <w:rFonts w:ascii="Consolas" w:eastAsia="Times New Roman" w:hAnsi="Consolas" w:cs="Times New Roman"/>
@@ -15647,7 +15279,6 @@
         </w:rPr>
         <w:t xml:space="preserve"> </w:t>
       </w:r>
-      <w:proofErr w:type="spellStart"/>
       <w:r>
         <w:rPr>
           <w:rFonts w:ascii="Consolas" w:eastAsia="Times New Roman" w:hAnsi="Consolas" w:cs="Times New Roman"/>
@@ -15658,7 +15289,6 @@
         </w:rPr>
         <w:t>writer</w:t>
       </w:r>
-      <w:proofErr w:type="spellEnd"/>
       <w:r>
         <w:rPr>
           <w:rFonts w:ascii="Consolas" w:eastAsia="Times New Roman" w:hAnsi="Consolas" w:cs="Times New Roman"/>
@@ -15669,7 +15299,6 @@
         </w:rPr>
         <w:t xml:space="preserve"> = </w:t>
       </w:r>
-      <w:proofErr w:type="spellStart"/>
       <w:r>
         <w:rPr>
           <w:rFonts w:ascii="Consolas" w:eastAsia="Times New Roman" w:hAnsi="Consolas" w:cs="Times New Roman"/>
@@ -15680,7 +15309,6 @@
         </w:rPr>
         <w:t>new</w:t>
       </w:r>
-      <w:proofErr w:type="spellEnd"/>
       <w:r>
         <w:rPr>
           <w:rFonts w:ascii="Consolas" w:eastAsia="Times New Roman" w:hAnsi="Consolas" w:cs="Times New Roman"/>
@@ -15691,7 +15319,6 @@
         </w:rPr>
         <w:t xml:space="preserve"> </w:t>
       </w:r>
-      <w:proofErr w:type="spellStart"/>
       <w:r>
         <w:rPr>
           <w:rFonts w:ascii="Consolas" w:eastAsia="Times New Roman" w:hAnsi="Consolas" w:cs="Times New Roman"/>
@@ -15702,7 +15329,6 @@
         </w:rPr>
         <w:t>BufferedWriter</w:t>
       </w:r>
-      <w:proofErr w:type="spellEnd"/>
       <w:r>
         <w:rPr>
           <w:rFonts w:ascii="Consolas" w:eastAsia="Times New Roman" w:hAnsi="Consolas" w:cs="Times New Roman"/>
@@ -15713,7 +15339,6 @@
         </w:rPr>
         <w:t>(</w:t>
       </w:r>
-      <w:proofErr w:type="spellStart"/>
       <w:r>
         <w:rPr>
           <w:rFonts w:ascii="Consolas" w:eastAsia="Times New Roman" w:hAnsi="Consolas" w:cs="Times New Roman"/>
@@ -15724,7 +15349,6 @@
         </w:rPr>
         <w:t>new</w:t>
       </w:r>
-      <w:proofErr w:type="spellEnd"/>
       <w:r>
         <w:rPr>
           <w:rFonts w:ascii="Consolas" w:eastAsia="Times New Roman" w:hAnsi="Consolas" w:cs="Times New Roman"/>
@@ -15735,7 +15359,6 @@
         </w:rPr>
         <w:t xml:space="preserve"> </w:t>
       </w:r>
-      <w:proofErr w:type="spellStart"/>
       <w:r>
         <w:rPr>
           <w:rFonts w:ascii="Consolas" w:eastAsia="Times New Roman" w:hAnsi="Consolas" w:cs="Times New Roman"/>
@@ -15746,7 +15369,6 @@
         </w:rPr>
         <w:t>FileWriter</w:t>
       </w:r>
-      <w:proofErr w:type="spellEnd"/>
       <w:r>
         <w:rPr>
           <w:rFonts w:ascii="Consolas" w:eastAsia="Times New Roman" w:hAnsi="Consolas" w:cs="Times New Roman"/>
@@ -15757,7 +15379,6 @@
         </w:rPr>
         <w:t>(</w:t>
       </w:r>
-      <w:proofErr w:type="spellStart"/>
       <w:r>
         <w:rPr>
           <w:rFonts w:ascii="Consolas" w:eastAsia="Times New Roman" w:hAnsi="Consolas" w:cs="Times New Roman"/>
@@ -15768,7 +15389,6 @@
         </w:rPr>
         <w:t>filePath</w:t>
       </w:r>
-      <w:proofErr w:type="spellEnd"/>
       <w:r>
         <w:rPr>
           <w:rFonts w:ascii="Consolas" w:eastAsia="Times New Roman" w:hAnsi="Consolas" w:cs="Times New Roman"/>
@@ -15822,7 +15442,6 @@
         </w:rPr>
         <w:t xml:space="preserve"> (</w:t>
       </w:r>
-      <w:proofErr w:type="spellStart"/>
       <w:r>
         <w:rPr>
           <w:rFonts w:ascii="Consolas" w:eastAsia="Times New Roman" w:hAnsi="Consolas" w:cs="Times New Roman"/>
@@ -15833,7 +15452,6 @@
         </w:rPr>
         <w:t>int</w:t>
       </w:r>
-      <w:proofErr w:type="spellEnd"/>
       <w:r>
         <w:rPr>
           <w:rFonts w:ascii="Consolas" w:eastAsia="Times New Roman" w:hAnsi="Consolas" w:cs="Times New Roman"/>
@@ -15904,7 +15522,6 @@
         </w:rPr>
         <w:t xml:space="preserve"> &lt; </w:t>
       </w:r>
-      <w:proofErr w:type="spellStart"/>
       <w:r>
         <w:rPr>
           <w:rFonts w:ascii="Consolas" w:eastAsia="Times New Roman" w:hAnsi="Consolas" w:cs="Times New Roman"/>
@@ -15935,7 +15552,6 @@
         </w:rPr>
         <w:t>size</w:t>
       </w:r>
-      <w:proofErr w:type="spellEnd"/>
       <w:r>
         <w:rPr>
           <w:rFonts w:ascii="Consolas" w:eastAsia="Times New Roman" w:hAnsi="Consolas" w:cs="Times New Roman"/>
@@ -16029,7 +15645,6 @@
         </w:rPr>
         <w:t xml:space="preserve"> = </w:t>
       </w:r>
-      <w:proofErr w:type="spellStart"/>
       <w:r>
         <w:rPr>
           <w:rFonts w:ascii="Consolas" w:eastAsia="Times New Roman" w:hAnsi="Consolas" w:cs="Times New Roman"/>
@@ -16060,7 +15675,6 @@
         </w:rPr>
         <w:t>get</w:t>
       </w:r>
-      <w:proofErr w:type="spellEnd"/>
       <w:r>
         <w:rPr>
           <w:rFonts w:ascii="Consolas" w:eastAsia="Times New Roman" w:hAnsi="Consolas" w:cs="Times New Roman"/>
@@ -16134,7 +15748,6 @@
         </w:rPr>
         <w:t xml:space="preserve"> (</w:t>
       </w:r>
-      <w:proofErr w:type="spellStart"/>
       <w:r>
         <w:rPr>
           <w:rFonts w:ascii="Consolas" w:eastAsia="Times New Roman" w:hAnsi="Consolas" w:cs="Times New Roman"/>
@@ -16145,7 +15758,6 @@
         </w:rPr>
         <w:t>int</w:t>
       </w:r>
-      <w:proofErr w:type="spellEnd"/>
       <w:r>
         <w:rPr>
           <w:rFonts w:ascii="Consolas" w:eastAsia="Times New Roman" w:hAnsi="Consolas" w:cs="Times New Roman"/>
@@ -16216,7 +15828,6 @@
         </w:rPr>
         <w:t xml:space="preserve"> &lt; </w:t>
       </w:r>
-      <w:proofErr w:type="spellStart"/>
       <w:r>
         <w:rPr>
           <w:rFonts w:ascii="Consolas" w:eastAsia="Times New Roman" w:hAnsi="Consolas" w:cs="Times New Roman"/>
@@ -16247,7 +15858,6 @@
         </w:rPr>
         <w:t>getValues</w:t>
       </w:r>
-      <w:proofErr w:type="spellEnd"/>
       <w:r>
         <w:rPr>
           <w:rFonts w:ascii="Consolas" w:eastAsia="Times New Roman" w:hAnsi="Consolas" w:cs="Times New Roman"/>
@@ -16258,7 +15868,6 @@
         </w:rPr>
         <w:t>().</w:t>
       </w:r>
-      <w:proofErr w:type="spellStart"/>
       <w:r>
         <w:rPr>
           <w:rFonts w:ascii="Consolas" w:eastAsia="Times New Roman" w:hAnsi="Consolas" w:cs="Times New Roman"/>
@@ -16269,7 +15878,6 @@
         </w:rPr>
         <w:t>size</w:t>
       </w:r>
-      <w:proofErr w:type="spellEnd"/>
       <w:r>
         <w:rPr>
           <w:rFonts w:ascii="Consolas" w:eastAsia="Times New Roman" w:hAnsi="Consolas" w:cs="Times New Roman"/>
@@ -16323,7 +15931,6 @@
         </w:rPr>
         <w:t xml:space="preserve">        </w:t>
       </w:r>
-      <w:proofErr w:type="spellStart"/>
       <w:r>
         <w:rPr>
           <w:rFonts w:ascii="Consolas" w:eastAsia="Times New Roman" w:hAnsi="Consolas" w:cs="Times New Roman"/>
@@ -16354,7 +15961,6 @@
         </w:rPr>
         <w:t>append</w:t>
       </w:r>
-      <w:proofErr w:type="spellEnd"/>
       <w:r>
         <w:rPr>
           <w:rFonts w:ascii="Consolas" w:eastAsia="Times New Roman" w:hAnsi="Consolas" w:cs="Times New Roman"/>
@@ -16365,7 +15971,6 @@
         </w:rPr>
         <w:t>(</w:t>
       </w:r>
-      <w:proofErr w:type="spellStart"/>
       <w:r>
         <w:rPr>
           <w:rFonts w:ascii="Consolas" w:eastAsia="Times New Roman" w:hAnsi="Consolas" w:cs="Times New Roman"/>
@@ -16396,7 +16001,6 @@
         </w:rPr>
         <w:t>getValues</w:t>
       </w:r>
-      <w:proofErr w:type="spellEnd"/>
       <w:r>
         <w:rPr>
           <w:rFonts w:ascii="Consolas" w:eastAsia="Times New Roman" w:hAnsi="Consolas" w:cs="Times New Roman"/>
@@ -16470,7 +16074,6 @@
         </w:rPr>
         <w:t xml:space="preserve">        </w:t>
       </w:r>
-      <w:proofErr w:type="spellStart"/>
       <w:r>
         <w:rPr>
           <w:rFonts w:ascii="Consolas" w:eastAsia="Times New Roman" w:hAnsi="Consolas" w:cs="Times New Roman"/>
@@ -16501,7 +16104,6 @@
         </w:rPr>
         <w:t>append</w:t>
       </w:r>
-      <w:proofErr w:type="spellEnd"/>
       <w:r>
         <w:rPr>
           <w:rFonts w:ascii="Consolas" w:eastAsia="Times New Roman" w:hAnsi="Consolas" w:cs="Times New Roman"/>
@@ -16578,7 +16180,6 @@
         </w:rPr>
         <w:t xml:space="preserve">      </w:t>
       </w:r>
-      <w:proofErr w:type="spellStart"/>
       <w:r>
         <w:rPr>
           <w:rFonts w:ascii="Consolas" w:eastAsia="Times New Roman" w:hAnsi="Consolas" w:cs="Times New Roman"/>
@@ -16609,7 +16210,6 @@
         </w:rPr>
         <w:t>append</w:t>
       </w:r>
-      <w:proofErr w:type="spellEnd"/>
       <w:r>
         <w:rPr>
           <w:rFonts w:ascii="Consolas" w:eastAsia="Times New Roman" w:hAnsi="Consolas" w:cs="Times New Roman"/>
@@ -16706,7 +16306,6 @@
         </w:rPr>
         <w:t xml:space="preserve">    </w:t>
       </w:r>
-      <w:proofErr w:type="spellStart"/>
       <w:r>
         <w:rPr>
           <w:rFonts w:ascii="Consolas" w:eastAsia="Times New Roman" w:hAnsi="Consolas" w:cs="Times New Roman"/>
@@ -16737,7 +16336,6 @@
         </w:rPr>
         <w:t>close</w:t>
       </w:r>
-      <w:proofErr w:type="spellEnd"/>
       <w:r>
         <w:rPr>
           <w:rFonts w:ascii="Consolas" w:eastAsia="Times New Roman" w:hAnsi="Consolas" w:cs="Times New Roman"/>
@@ -17203,7 +16801,6 @@
         </w:rPr>
         <w:t xml:space="preserve"> incrementam contorul si </w:t>
       </w:r>
-      <w:proofErr w:type="spellStart"/>
       <w:r>
         <w:rPr>
           <w:sz w:val="24"/>
@@ -17211,7 +16808,6 @@
         </w:rPr>
         <w:t>interschimbăm</w:t>
       </w:r>
-      <w:proofErr w:type="spellEnd"/>
       <w:r>
         <w:rPr>
           <w:sz w:val="24"/>
@@ -17231,15 +16827,7 @@
           <w:sz w:val="24"/>
           <w:szCs w:val="24"/>
         </w:rPr>
-        <w:t xml:space="preserve">La final </w:t>
-      </w:r>
-      <w:proofErr w:type="spellStart"/>
-      <w:r>
-        <w:rPr>
-          <w:sz w:val="24"/>
-          <w:szCs w:val="24"/>
-        </w:rPr>
-        <w:t>interschimb</w:t>
+        <w:t>La final interschimb</w:t>
       </w:r>
       <w:r>
         <w:rPr>
@@ -17253,15 +16841,7 @@
           <w:sz w:val="24"/>
           <w:szCs w:val="24"/>
         </w:rPr>
-        <w:t>m</w:t>
-      </w:r>
-      <w:proofErr w:type="spellEnd"/>
-      <w:r>
-        <w:rPr>
-          <w:sz w:val="24"/>
-          <w:szCs w:val="24"/>
-        </w:rPr>
-        <w:t xml:space="preserve"> elementul de </w:t>
+        <w:t xml:space="preserve">m elementul de </w:t>
       </w:r>
       <w:r>
         <w:rPr>
@@ -17353,7 +16933,6 @@
         </w:rPr>
         <w:t xml:space="preserve"> </w:t>
       </w:r>
-      <w:proofErr w:type="spellStart"/>
       <w:r>
         <w:rPr>
           <w:rFonts w:ascii="Consolas" w:eastAsia="Times New Roman" w:hAnsi="Consolas" w:cs="Times New Roman"/>
@@ -17364,7 +16943,6 @@
         </w:rPr>
         <w:t>int</w:t>
       </w:r>
-      <w:proofErr w:type="spellEnd"/>
       <w:r>
         <w:rPr>
           <w:rFonts w:ascii="Consolas" w:eastAsia="Times New Roman" w:hAnsi="Consolas" w:cs="Times New Roman"/>
@@ -17375,7 +16953,6 @@
         </w:rPr>
         <w:t xml:space="preserve"> </w:t>
       </w:r>
-      <w:proofErr w:type="spellStart"/>
       <w:r>
         <w:rPr>
           <w:rFonts w:ascii="Consolas" w:eastAsia="Times New Roman" w:hAnsi="Consolas" w:cs="Times New Roman"/>
@@ -17386,7 +16963,6 @@
         </w:rPr>
         <w:t>partition</w:t>
       </w:r>
-      <w:proofErr w:type="spellEnd"/>
       <w:r>
         <w:rPr>
           <w:rFonts w:ascii="Consolas" w:eastAsia="Times New Roman" w:hAnsi="Consolas" w:cs="Times New Roman"/>
@@ -17397,7 +16973,6 @@
         </w:rPr>
         <w:t>(</w:t>
       </w:r>
-      <w:proofErr w:type="spellStart"/>
       <w:r>
         <w:rPr>
           <w:rFonts w:ascii="Consolas" w:eastAsia="Times New Roman" w:hAnsi="Consolas" w:cs="Times New Roman"/>
@@ -17408,7 +16983,6 @@
         </w:rPr>
         <w:t>ArrayList</w:t>
       </w:r>
-      <w:proofErr w:type="spellEnd"/>
       <w:r>
         <w:rPr>
           <w:rFonts w:ascii="Consolas" w:eastAsia="Times New Roman" w:hAnsi="Consolas" w:cs="Times New Roman"/>
@@ -17439,7 +17013,6 @@
         </w:rPr>
         <w:t xml:space="preserve">&gt; </w:t>
       </w:r>
-      <w:proofErr w:type="spellStart"/>
       <w:r>
         <w:rPr>
           <w:rFonts w:ascii="Consolas" w:eastAsia="Times New Roman" w:hAnsi="Consolas" w:cs="Times New Roman"/>
@@ -17450,7 +17023,6 @@
         </w:rPr>
         <w:t>elements</w:t>
       </w:r>
-      <w:proofErr w:type="spellEnd"/>
       <w:r>
         <w:rPr>
           <w:rFonts w:ascii="Consolas" w:eastAsia="Times New Roman" w:hAnsi="Consolas" w:cs="Times New Roman"/>
@@ -17461,7 +17033,6 @@
         </w:rPr>
         <w:t xml:space="preserve">, </w:t>
       </w:r>
-      <w:proofErr w:type="spellStart"/>
       <w:r>
         <w:rPr>
           <w:rFonts w:ascii="Consolas" w:eastAsia="Times New Roman" w:hAnsi="Consolas" w:cs="Times New Roman"/>
@@ -17472,7 +17043,6 @@
         </w:rPr>
         <w:t>int</w:t>
       </w:r>
-      <w:proofErr w:type="spellEnd"/>
       <w:r>
         <w:rPr>
           <w:rFonts w:ascii="Consolas" w:eastAsia="Times New Roman" w:hAnsi="Consolas" w:cs="Times New Roman"/>
@@ -17483,7 +17053,6 @@
         </w:rPr>
         <w:t xml:space="preserve"> </w:t>
       </w:r>
-      <w:proofErr w:type="spellStart"/>
       <w:r>
         <w:rPr>
           <w:rFonts w:ascii="Consolas" w:eastAsia="Times New Roman" w:hAnsi="Consolas" w:cs="Times New Roman"/>
@@ -17494,7 +17063,6 @@
         </w:rPr>
         <w:t>low</w:t>
       </w:r>
-      <w:proofErr w:type="spellEnd"/>
       <w:r>
         <w:rPr>
           <w:rFonts w:ascii="Consolas" w:eastAsia="Times New Roman" w:hAnsi="Consolas" w:cs="Times New Roman"/>
@@ -17505,7 +17073,6 @@
         </w:rPr>
         <w:t xml:space="preserve">, </w:t>
       </w:r>
-      <w:proofErr w:type="spellStart"/>
       <w:r>
         <w:rPr>
           <w:rFonts w:ascii="Consolas" w:eastAsia="Times New Roman" w:hAnsi="Consolas" w:cs="Times New Roman"/>
@@ -17516,7 +17083,6 @@
         </w:rPr>
         <w:t>int</w:t>
       </w:r>
-      <w:proofErr w:type="spellEnd"/>
       <w:r>
         <w:rPr>
           <w:rFonts w:ascii="Consolas" w:eastAsia="Times New Roman" w:hAnsi="Consolas" w:cs="Times New Roman"/>
@@ -17527,7 +17093,6 @@
         </w:rPr>
         <w:t xml:space="preserve"> </w:t>
       </w:r>
-      <w:proofErr w:type="spellStart"/>
       <w:r>
         <w:rPr>
           <w:rFonts w:ascii="Consolas" w:eastAsia="Times New Roman" w:hAnsi="Consolas" w:cs="Times New Roman"/>
@@ -17538,7 +17103,6 @@
         </w:rPr>
         <w:t>high</w:t>
       </w:r>
-      <w:proofErr w:type="spellEnd"/>
       <w:r>
         <w:rPr>
           <w:rFonts w:ascii="Consolas" w:eastAsia="Times New Roman" w:hAnsi="Consolas" w:cs="Times New Roman"/>
@@ -17612,7 +17176,6 @@
         </w:rPr>
         <w:t xml:space="preserve"> = </w:t>
       </w:r>
-      <w:proofErr w:type="spellStart"/>
       <w:r>
         <w:rPr>
           <w:rFonts w:ascii="Consolas" w:eastAsia="Times New Roman" w:hAnsi="Consolas" w:cs="Times New Roman"/>
@@ -17643,7 +17206,6 @@
         </w:rPr>
         <w:t>get</w:t>
       </w:r>
-      <w:proofErr w:type="spellEnd"/>
       <w:r>
         <w:rPr>
           <w:rFonts w:ascii="Consolas" w:eastAsia="Times New Roman" w:hAnsi="Consolas" w:cs="Times New Roman"/>
@@ -17654,7 +17216,6 @@
         </w:rPr>
         <w:t>(</w:t>
       </w:r>
-      <w:proofErr w:type="spellStart"/>
       <w:r>
         <w:rPr>
           <w:rFonts w:ascii="Consolas" w:eastAsia="Times New Roman" w:hAnsi="Consolas" w:cs="Times New Roman"/>
@@ -17665,7 +17226,6 @@
         </w:rPr>
         <w:t>high</w:t>
       </w:r>
-      <w:proofErr w:type="spellEnd"/>
       <w:r>
         <w:rPr>
           <w:rFonts w:ascii="Consolas" w:eastAsia="Times New Roman" w:hAnsi="Consolas" w:cs="Times New Roman"/>
@@ -17699,7 +17259,6 @@
         </w:rPr>
         <w:t xml:space="preserve">    </w:t>
       </w:r>
-      <w:proofErr w:type="spellStart"/>
       <w:r>
         <w:rPr>
           <w:rFonts w:ascii="Consolas" w:eastAsia="Times New Roman" w:hAnsi="Consolas" w:cs="Times New Roman"/>
@@ -17710,7 +17269,6 @@
         </w:rPr>
         <w:t>int</w:t>
       </w:r>
-      <w:proofErr w:type="spellEnd"/>
       <w:r>
         <w:rPr>
           <w:rFonts w:ascii="Consolas" w:eastAsia="Times New Roman" w:hAnsi="Consolas" w:cs="Times New Roman"/>
@@ -17741,7 +17299,6 @@
         </w:rPr>
         <w:t xml:space="preserve"> = (</w:t>
       </w:r>
-      <w:proofErr w:type="spellStart"/>
       <w:r>
         <w:rPr>
           <w:rFonts w:ascii="Consolas" w:eastAsia="Times New Roman" w:hAnsi="Consolas" w:cs="Times New Roman"/>
@@ -17752,7 +17309,6 @@
         </w:rPr>
         <w:t>low</w:t>
       </w:r>
-      <w:proofErr w:type="spellEnd"/>
       <w:r>
         <w:rPr>
           <w:rFonts w:ascii="Consolas" w:eastAsia="Times New Roman" w:hAnsi="Consolas" w:cs="Times New Roman"/>
@@ -17826,7 +17382,6 @@
         </w:rPr>
         <w:t xml:space="preserve"> (</w:t>
       </w:r>
-      <w:proofErr w:type="spellStart"/>
       <w:r>
         <w:rPr>
           <w:rFonts w:ascii="Consolas" w:eastAsia="Times New Roman" w:hAnsi="Consolas" w:cs="Times New Roman"/>
@@ -17837,7 +17392,6 @@
         </w:rPr>
         <w:t>int</w:t>
       </w:r>
-      <w:proofErr w:type="spellEnd"/>
       <w:r>
         <w:rPr>
           <w:rFonts w:ascii="Consolas" w:eastAsia="Times New Roman" w:hAnsi="Consolas" w:cs="Times New Roman"/>
@@ -17868,7 +17422,6 @@
         </w:rPr>
         <w:t xml:space="preserve"> = </w:t>
       </w:r>
-      <w:proofErr w:type="spellStart"/>
       <w:r>
         <w:rPr>
           <w:rFonts w:ascii="Consolas" w:eastAsia="Times New Roman" w:hAnsi="Consolas" w:cs="Times New Roman"/>
@@ -17879,7 +17432,6 @@
         </w:rPr>
         <w:t>low</w:t>
       </w:r>
-      <w:proofErr w:type="spellEnd"/>
       <w:r>
         <w:rPr>
           <w:rFonts w:ascii="Consolas" w:eastAsia="Times New Roman" w:hAnsi="Consolas" w:cs="Times New Roman"/>
@@ -17910,7 +17462,6 @@
         </w:rPr>
         <w:t xml:space="preserve"> &lt;= </w:t>
       </w:r>
-      <w:proofErr w:type="spellStart"/>
       <w:r>
         <w:rPr>
           <w:rFonts w:ascii="Consolas" w:eastAsia="Times New Roman" w:hAnsi="Consolas" w:cs="Times New Roman"/>
@@ -17921,7 +17472,6 @@
         </w:rPr>
         <w:t>high</w:t>
       </w:r>
-      <w:proofErr w:type="spellEnd"/>
       <w:r>
         <w:rPr>
           <w:rFonts w:ascii="Consolas" w:eastAsia="Times New Roman" w:hAnsi="Consolas" w:cs="Times New Roman"/>
@@ -17995,7 +17545,6 @@
         </w:rPr>
         <w:t xml:space="preserve">      </w:t>
       </w:r>
-      <w:proofErr w:type="spellStart"/>
       <w:r>
         <w:rPr>
           <w:rFonts w:ascii="Consolas" w:eastAsia="Times New Roman" w:hAnsi="Consolas" w:cs="Times New Roman"/>
@@ -18006,7 +17555,6 @@
         </w:rPr>
         <w:t>if</w:t>
       </w:r>
-      <w:proofErr w:type="spellEnd"/>
       <w:r>
         <w:rPr>
           <w:rFonts w:ascii="Consolas" w:eastAsia="Times New Roman" w:hAnsi="Consolas" w:cs="Times New Roman"/>
@@ -18017,7 +17565,6 @@
         </w:rPr>
         <w:t xml:space="preserve"> (</w:t>
       </w:r>
-      <w:proofErr w:type="spellStart"/>
       <w:r>
         <w:rPr>
           <w:rFonts w:ascii="Consolas" w:eastAsia="Times New Roman" w:hAnsi="Consolas" w:cs="Times New Roman"/>
@@ -18028,7 +17575,6 @@
         </w:rPr>
         <w:t>compareRows</w:t>
       </w:r>
-      <w:proofErr w:type="spellEnd"/>
       <w:r>
         <w:rPr>
           <w:rFonts w:ascii="Consolas" w:eastAsia="Times New Roman" w:hAnsi="Consolas" w:cs="Times New Roman"/>
@@ -18039,7 +17585,6 @@
         </w:rPr>
         <w:t>(</w:t>
       </w:r>
-      <w:proofErr w:type="spellStart"/>
       <w:r>
         <w:rPr>
           <w:rFonts w:ascii="Consolas" w:eastAsia="Times New Roman" w:hAnsi="Consolas" w:cs="Times New Roman"/>
@@ -18070,7 +17615,6 @@
         </w:rPr>
         <w:t>get</w:t>
       </w:r>
-      <w:proofErr w:type="spellEnd"/>
       <w:r>
         <w:rPr>
           <w:rFonts w:ascii="Consolas" w:eastAsia="Times New Roman" w:hAnsi="Consolas" w:cs="Times New Roman"/>
@@ -18121,7 +17665,6 @@
         </w:rPr>
         <w:t xml:space="preserve">(), </w:t>
       </w:r>
-      <w:proofErr w:type="spellStart"/>
       <w:r>
         <w:rPr>
           <w:rFonts w:ascii="Consolas" w:eastAsia="Times New Roman" w:hAnsi="Consolas" w:cs="Times New Roman"/>
@@ -18152,7 +17695,6 @@
         </w:rPr>
         <w:t>getValues</w:t>
       </w:r>
-      <w:proofErr w:type="spellEnd"/>
       <w:r>
         <w:rPr>
           <w:rFonts w:ascii="Consolas" w:eastAsia="Times New Roman" w:hAnsi="Consolas" w:cs="Times New Roman"/>
@@ -18249,7 +17791,6 @@
         </w:rPr>
         <w:t xml:space="preserve">        </w:t>
       </w:r>
-      <w:proofErr w:type="spellStart"/>
       <w:r>
         <w:rPr>
           <w:rFonts w:ascii="Consolas" w:eastAsia="Times New Roman" w:hAnsi="Consolas" w:cs="Times New Roman"/>
@@ -18260,7 +17801,6 @@
         </w:rPr>
         <w:t>swap</w:t>
       </w:r>
-      <w:proofErr w:type="spellEnd"/>
       <w:r>
         <w:rPr>
           <w:rFonts w:ascii="Consolas" w:eastAsia="Times New Roman" w:hAnsi="Consolas" w:cs="Times New Roman"/>
@@ -18271,7 +17811,6 @@
         </w:rPr>
         <w:t>(</w:t>
       </w:r>
-      <w:proofErr w:type="spellStart"/>
       <w:r>
         <w:rPr>
           <w:rFonts w:ascii="Consolas" w:eastAsia="Times New Roman" w:hAnsi="Consolas" w:cs="Times New Roman"/>
@@ -18282,7 +17821,6 @@
         </w:rPr>
         <w:t>elements</w:t>
       </w:r>
-      <w:proofErr w:type="spellEnd"/>
       <w:r>
         <w:rPr>
           <w:rFonts w:ascii="Consolas" w:eastAsia="Times New Roman" w:hAnsi="Consolas" w:cs="Times New Roman"/>
@@ -18402,7 +17940,6 @@
         </w:rPr>
         <w:t xml:space="preserve">    </w:t>
       </w:r>
-      <w:proofErr w:type="spellStart"/>
       <w:r>
         <w:rPr>
           <w:rFonts w:ascii="Consolas" w:eastAsia="Times New Roman" w:hAnsi="Consolas" w:cs="Times New Roman"/>
@@ -18413,7 +17950,6 @@
         </w:rPr>
         <w:t>swap</w:t>
       </w:r>
-      <w:proofErr w:type="spellEnd"/>
       <w:r>
         <w:rPr>
           <w:rFonts w:ascii="Consolas" w:eastAsia="Times New Roman" w:hAnsi="Consolas" w:cs="Times New Roman"/>
@@ -18424,7 +17960,6 @@
         </w:rPr>
         <w:t>(</w:t>
       </w:r>
-      <w:proofErr w:type="spellStart"/>
       <w:r>
         <w:rPr>
           <w:rFonts w:ascii="Consolas" w:eastAsia="Times New Roman" w:hAnsi="Consolas" w:cs="Times New Roman"/>
@@ -18435,7 +17970,6 @@
         </w:rPr>
         <w:t>elements</w:t>
       </w:r>
-      <w:proofErr w:type="spellEnd"/>
       <w:r>
         <w:rPr>
           <w:rFonts w:ascii="Consolas" w:eastAsia="Times New Roman" w:hAnsi="Consolas" w:cs="Times New Roman"/>
@@ -18486,7 +18020,6 @@
         </w:rPr>
         <w:t xml:space="preserve">, </w:t>
       </w:r>
-      <w:proofErr w:type="spellStart"/>
       <w:r>
         <w:rPr>
           <w:rFonts w:ascii="Consolas" w:eastAsia="Times New Roman" w:hAnsi="Consolas" w:cs="Times New Roman"/>
@@ -18497,7 +18030,6 @@
         </w:rPr>
         <w:t>high</w:t>
       </w:r>
-      <w:proofErr w:type="spellEnd"/>
       <w:r>
         <w:rPr>
           <w:rFonts w:ascii="Consolas" w:eastAsia="Times New Roman" w:hAnsi="Consolas" w:cs="Times New Roman"/>
@@ -18531,7 +18063,6 @@
         </w:rPr>
         <w:t xml:space="preserve">    </w:t>
       </w:r>
-      <w:proofErr w:type="spellStart"/>
       <w:r>
         <w:rPr>
           <w:rFonts w:ascii="Consolas" w:eastAsia="Times New Roman" w:hAnsi="Consolas" w:cs="Times New Roman"/>
@@ -18542,7 +18073,6 @@
         </w:rPr>
         <w:t>return</w:t>
       </w:r>
-      <w:proofErr w:type="spellEnd"/>
       <w:r>
         <w:rPr>
           <w:rFonts w:ascii="Consolas" w:eastAsia="Times New Roman" w:hAnsi="Consolas" w:cs="Times New Roman"/>
@@ -18672,7 +18202,6 @@
         </w:rPr>
         <w:t xml:space="preserve"> </w:t>
       </w:r>
-      <w:proofErr w:type="spellStart"/>
       <w:r>
         <w:rPr>
           <w:rFonts w:ascii="Consolas" w:eastAsia="Times New Roman" w:hAnsi="Consolas" w:cs="Times New Roman"/>
@@ -18683,7 +18212,6 @@
         </w:rPr>
         <w:t>void</w:t>
       </w:r>
-      <w:proofErr w:type="spellEnd"/>
       <w:r>
         <w:rPr>
           <w:rFonts w:ascii="Consolas" w:eastAsia="Times New Roman" w:hAnsi="Consolas" w:cs="Times New Roman"/>
@@ -18694,7 +18222,6 @@
         </w:rPr>
         <w:t xml:space="preserve"> </w:t>
       </w:r>
-      <w:proofErr w:type="spellStart"/>
       <w:r>
         <w:rPr>
           <w:rFonts w:ascii="Consolas" w:eastAsia="Times New Roman" w:hAnsi="Consolas" w:cs="Times New Roman"/>
@@ -18705,7 +18232,6 @@
         </w:rPr>
         <w:t>quickSort</w:t>
       </w:r>
-      <w:proofErr w:type="spellEnd"/>
       <w:r>
         <w:rPr>
           <w:rFonts w:ascii="Consolas" w:eastAsia="Times New Roman" w:hAnsi="Consolas" w:cs="Times New Roman"/>
@@ -18716,7 +18242,6 @@
         </w:rPr>
         <w:t>(</w:t>
       </w:r>
-      <w:proofErr w:type="spellStart"/>
       <w:r>
         <w:rPr>
           <w:rFonts w:ascii="Consolas" w:eastAsia="Times New Roman" w:hAnsi="Consolas" w:cs="Times New Roman"/>
@@ -18727,7 +18252,6 @@
         </w:rPr>
         <w:t>ArrayList</w:t>
       </w:r>
-      <w:proofErr w:type="spellEnd"/>
       <w:r>
         <w:rPr>
           <w:rFonts w:ascii="Consolas" w:eastAsia="Times New Roman" w:hAnsi="Consolas" w:cs="Times New Roman"/>
@@ -18758,7 +18282,6 @@
         </w:rPr>
         <w:t xml:space="preserve">&gt; </w:t>
       </w:r>
-      <w:proofErr w:type="spellStart"/>
       <w:r>
         <w:rPr>
           <w:rFonts w:ascii="Consolas" w:eastAsia="Times New Roman" w:hAnsi="Consolas" w:cs="Times New Roman"/>
@@ -18769,7 +18292,6 @@
         </w:rPr>
         <w:t>elements</w:t>
       </w:r>
-      <w:proofErr w:type="spellEnd"/>
       <w:r>
         <w:rPr>
           <w:rFonts w:ascii="Consolas" w:eastAsia="Times New Roman" w:hAnsi="Consolas" w:cs="Times New Roman"/>
@@ -18780,7 +18302,6 @@
         </w:rPr>
         <w:t xml:space="preserve">, </w:t>
       </w:r>
-      <w:proofErr w:type="spellStart"/>
       <w:r>
         <w:rPr>
           <w:rFonts w:ascii="Consolas" w:eastAsia="Times New Roman" w:hAnsi="Consolas" w:cs="Times New Roman"/>
@@ -18791,7 +18312,6 @@
         </w:rPr>
         <w:t>int</w:t>
       </w:r>
-      <w:proofErr w:type="spellEnd"/>
       <w:r>
         <w:rPr>
           <w:rFonts w:ascii="Consolas" w:eastAsia="Times New Roman" w:hAnsi="Consolas" w:cs="Times New Roman"/>
@@ -18802,7 +18322,6 @@
         </w:rPr>
         <w:t xml:space="preserve"> </w:t>
       </w:r>
-      <w:proofErr w:type="spellStart"/>
       <w:r>
         <w:rPr>
           <w:rFonts w:ascii="Consolas" w:eastAsia="Times New Roman" w:hAnsi="Consolas" w:cs="Times New Roman"/>
@@ -18813,7 +18332,6 @@
         </w:rPr>
         <w:t>low</w:t>
       </w:r>
-      <w:proofErr w:type="spellEnd"/>
       <w:r>
         <w:rPr>
           <w:rFonts w:ascii="Consolas" w:eastAsia="Times New Roman" w:hAnsi="Consolas" w:cs="Times New Roman"/>
@@ -18824,7 +18342,6 @@
         </w:rPr>
         <w:t xml:space="preserve">, </w:t>
       </w:r>
-      <w:proofErr w:type="spellStart"/>
       <w:r>
         <w:rPr>
           <w:rFonts w:ascii="Consolas" w:eastAsia="Times New Roman" w:hAnsi="Consolas" w:cs="Times New Roman"/>
@@ -18835,7 +18352,6 @@
         </w:rPr>
         <w:t>int</w:t>
       </w:r>
-      <w:proofErr w:type="spellEnd"/>
       <w:r>
         <w:rPr>
           <w:rFonts w:ascii="Consolas" w:eastAsia="Times New Roman" w:hAnsi="Consolas" w:cs="Times New Roman"/>
@@ -18846,7 +18362,6 @@
         </w:rPr>
         <w:t xml:space="preserve"> </w:t>
       </w:r>
-      <w:proofErr w:type="spellStart"/>
       <w:r>
         <w:rPr>
           <w:rFonts w:ascii="Consolas" w:eastAsia="Times New Roman" w:hAnsi="Consolas" w:cs="Times New Roman"/>
@@ -18857,7 +18372,6 @@
         </w:rPr>
         <w:t>high</w:t>
       </w:r>
-      <w:proofErr w:type="spellEnd"/>
       <w:r>
         <w:rPr>
           <w:rFonts w:ascii="Consolas" w:eastAsia="Times New Roman" w:hAnsi="Consolas" w:cs="Times New Roman"/>
@@ -18891,7 +18405,6 @@
         </w:rPr>
         <w:t xml:space="preserve">    </w:t>
       </w:r>
-      <w:proofErr w:type="spellStart"/>
       <w:r>
         <w:rPr>
           <w:rFonts w:ascii="Consolas" w:eastAsia="Times New Roman" w:hAnsi="Consolas" w:cs="Times New Roman"/>
@@ -18902,7 +18415,6 @@
         </w:rPr>
         <w:t>if</w:t>
       </w:r>
-      <w:proofErr w:type="spellEnd"/>
       <w:r>
         <w:rPr>
           <w:rFonts w:ascii="Consolas" w:eastAsia="Times New Roman" w:hAnsi="Consolas" w:cs="Times New Roman"/>
@@ -18913,7 +18425,6 @@
         </w:rPr>
         <w:t xml:space="preserve"> (</w:t>
       </w:r>
-      <w:proofErr w:type="spellStart"/>
       <w:r>
         <w:rPr>
           <w:rFonts w:ascii="Consolas" w:eastAsia="Times New Roman" w:hAnsi="Consolas" w:cs="Times New Roman"/>
@@ -18924,7 +18435,6 @@
         </w:rPr>
         <w:t>low</w:t>
       </w:r>
-      <w:proofErr w:type="spellEnd"/>
       <w:r>
         <w:rPr>
           <w:rFonts w:ascii="Consolas" w:eastAsia="Times New Roman" w:hAnsi="Consolas" w:cs="Times New Roman"/>
@@ -18935,7 +18445,6 @@
         </w:rPr>
         <w:t xml:space="preserve"> &lt; </w:t>
       </w:r>
-      <w:proofErr w:type="spellStart"/>
       <w:r>
         <w:rPr>
           <w:rFonts w:ascii="Consolas" w:eastAsia="Times New Roman" w:hAnsi="Consolas" w:cs="Times New Roman"/>
@@ -18946,7 +18455,6 @@
         </w:rPr>
         <w:t>high</w:t>
       </w:r>
-      <w:proofErr w:type="spellEnd"/>
       <w:r>
         <w:rPr>
           <w:rFonts w:ascii="Consolas" w:eastAsia="Times New Roman" w:hAnsi="Consolas" w:cs="Times New Roman"/>
@@ -18980,7 +18488,6 @@
         </w:rPr>
         <w:t xml:space="preserve">      </w:t>
       </w:r>
-      <w:proofErr w:type="spellStart"/>
       <w:r>
         <w:rPr>
           <w:rFonts w:ascii="Consolas" w:eastAsia="Times New Roman" w:hAnsi="Consolas" w:cs="Times New Roman"/>
@@ -18991,7 +18498,6 @@
         </w:rPr>
         <w:t>int</w:t>
       </w:r>
-      <w:proofErr w:type="spellEnd"/>
       <w:r>
         <w:rPr>
           <w:rFonts w:ascii="Consolas" w:eastAsia="Times New Roman" w:hAnsi="Consolas" w:cs="Times New Roman"/>
@@ -19022,7 +18528,6 @@
         </w:rPr>
         <w:t xml:space="preserve"> = </w:t>
       </w:r>
-      <w:proofErr w:type="spellStart"/>
       <w:r>
         <w:rPr>
           <w:rFonts w:ascii="Consolas" w:eastAsia="Times New Roman" w:hAnsi="Consolas" w:cs="Times New Roman"/>
@@ -19033,7 +18538,6 @@
         </w:rPr>
         <w:t>partition</w:t>
       </w:r>
-      <w:proofErr w:type="spellEnd"/>
       <w:r>
         <w:rPr>
           <w:rFonts w:ascii="Consolas" w:eastAsia="Times New Roman" w:hAnsi="Consolas" w:cs="Times New Roman"/>
@@ -19044,7 +18548,6 @@
         </w:rPr>
         <w:t>(</w:t>
       </w:r>
-      <w:proofErr w:type="spellStart"/>
       <w:r>
         <w:rPr>
           <w:rFonts w:ascii="Consolas" w:eastAsia="Times New Roman" w:hAnsi="Consolas" w:cs="Times New Roman"/>
@@ -19055,7 +18558,6 @@
         </w:rPr>
         <w:t>elements</w:t>
       </w:r>
-      <w:proofErr w:type="spellEnd"/>
       <w:r>
         <w:rPr>
           <w:rFonts w:ascii="Consolas" w:eastAsia="Times New Roman" w:hAnsi="Consolas" w:cs="Times New Roman"/>
@@ -19066,7 +18568,6 @@
         </w:rPr>
         <w:t xml:space="preserve">, </w:t>
       </w:r>
-      <w:proofErr w:type="spellStart"/>
       <w:r>
         <w:rPr>
           <w:rFonts w:ascii="Consolas" w:eastAsia="Times New Roman" w:hAnsi="Consolas" w:cs="Times New Roman"/>
@@ -19077,7 +18578,6 @@
         </w:rPr>
         <w:t>low</w:t>
       </w:r>
-      <w:proofErr w:type="spellEnd"/>
       <w:r>
         <w:rPr>
           <w:rFonts w:ascii="Consolas" w:eastAsia="Times New Roman" w:hAnsi="Consolas" w:cs="Times New Roman"/>
@@ -19088,7 +18588,6 @@
         </w:rPr>
         <w:t xml:space="preserve">, </w:t>
       </w:r>
-      <w:proofErr w:type="spellStart"/>
       <w:r>
         <w:rPr>
           <w:rFonts w:ascii="Consolas" w:eastAsia="Times New Roman" w:hAnsi="Consolas" w:cs="Times New Roman"/>
@@ -19099,7 +18598,6 @@
         </w:rPr>
         <w:t>high</w:t>
       </w:r>
-      <w:proofErr w:type="spellEnd"/>
       <w:r>
         <w:rPr>
           <w:rFonts w:ascii="Consolas" w:eastAsia="Times New Roman" w:hAnsi="Consolas" w:cs="Times New Roman"/>
@@ -19133,7 +18631,6 @@
         </w:rPr>
         <w:t xml:space="preserve">      </w:t>
       </w:r>
-      <w:proofErr w:type="spellStart"/>
       <w:r>
         <w:rPr>
           <w:rFonts w:ascii="Consolas" w:eastAsia="Times New Roman" w:hAnsi="Consolas" w:cs="Times New Roman"/>
@@ -19144,7 +18641,6 @@
         </w:rPr>
         <w:t>quickSort</w:t>
       </w:r>
-      <w:proofErr w:type="spellEnd"/>
       <w:r>
         <w:rPr>
           <w:rFonts w:ascii="Consolas" w:eastAsia="Times New Roman" w:hAnsi="Consolas" w:cs="Times New Roman"/>
@@ -19155,7 +18651,6 @@
         </w:rPr>
         <w:t>(</w:t>
       </w:r>
-      <w:proofErr w:type="spellStart"/>
       <w:r>
         <w:rPr>
           <w:rFonts w:ascii="Consolas" w:eastAsia="Times New Roman" w:hAnsi="Consolas" w:cs="Times New Roman"/>
@@ -19166,7 +18661,6 @@
         </w:rPr>
         <w:t>elements</w:t>
       </w:r>
-      <w:proofErr w:type="spellEnd"/>
       <w:r>
         <w:rPr>
           <w:rFonts w:ascii="Consolas" w:eastAsia="Times New Roman" w:hAnsi="Consolas" w:cs="Times New Roman"/>
@@ -19177,7 +18671,6 @@
         </w:rPr>
         <w:t xml:space="preserve">, </w:t>
       </w:r>
-      <w:proofErr w:type="spellStart"/>
       <w:r>
         <w:rPr>
           <w:rFonts w:ascii="Consolas" w:eastAsia="Times New Roman" w:hAnsi="Consolas" w:cs="Times New Roman"/>
@@ -19188,7 +18681,6 @@
         </w:rPr>
         <w:t>low</w:t>
       </w:r>
-      <w:proofErr w:type="spellEnd"/>
       <w:r>
         <w:rPr>
           <w:rFonts w:ascii="Consolas" w:eastAsia="Times New Roman" w:hAnsi="Consolas" w:cs="Times New Roman"/>
@@ -19262,7 +18754,6 @@
         </w:rPr>
         <w:t xml:space="preserve">      </w:t>
       </w:r>
-      <w:proofErr w:type="spellStart"/>
       <w:r>
         <w:rPr>
           <w:rFonts w:ascii="Consolas" w:eastAsia="Times New Roman" w:hAnsi="Consolas" w:cs="Times New Roman"/>
@@ -19273,7 +18764,6 @@
         </w:rPr>
         <w:t>quickSort</w:t>
       </w:r>
-      <w:proofErr w:type="spellEnd"/>
       <w:r>
         <w:rPr>
           <w:rFonts w:ascii="Consolas" w:eastAsia="Times New Roman" w:hAnsi="Consolas" w:cs="Times New Roman"/>
@@ -19284,7 +18774,6 @@
         </w:rPr>
         <w:t>(</w:t>
       </w:r>
-      <w:proofErr w:type="spellStart"/>
       <w:r>
         <w:rPr>
           <w:rFonts w:ascii="Consolas" w:eastAsia="Times New Roman" w:hAnsi="Consolas" w:cs="Times New Roman"/>
@@ -19295,7 +18784,6 @@
         </w:rPr>
         <w:t>elements</w:t>
       </w:r>
-      <w:proofErr w:type="spellEnd"/>
       <w:r>
         <w:rPr>
           <w:rFonts w:ascii="Consolas" w:eastAsia="Times New Roman" w:hAnsi="Consolas" w:cs="Times New Roman"/>
@@ -19346,7 +18834,6 @@
         </w:rPr>
         <w:t xml:space="preserve">, </w:t>
       </w:r>
-      <w:proofErr w:type="spellStart"/>
       <w:r>
         <w:rPr>
           <w:rFonts w:ascii="Consolas" w:eastAsia="Times New Roman" w:hAnsi="Consolas" w:cs="Times New Roman"/>
@@ -19357,7 +18844,6 @@
         </w:rPr>
         <w:t>high</w:t>
       </w:r>
-      <w:proofErr w:type="spellEnd"/>
       <w:r>
         <w:rPr>
           <w:rFonts w:ascii="Consolas" w:eastAsia="Times New Roman" w:hAnsi="Consolas" w:cs="Times New Roman"/>
@@ -19639,7 +19125,6 @@
         </w:rPr>
         <w:t xml:space="preserve"> </w:t>
       </w:r>
-      <w:proofErr w:type="spellStart"/>
       <w:r>
         <w:rPr>
           <w:rFonts w:ascii="Consolas" w:eastAsia="Times New Roman" w:hAnsi="Consolas" w:cs="Times New Roman"/>
@@ -19650,7 +19135,6 @@
         </w:rPr>
         <w:t>int</w:t>
       </w:r>
-      <w:proofErr w:type="spellEnd"/>
       <w:r>
         <w:rPr>
           <w:rFonts w:ascii="Consolas" w:eastAsia="Times New Roman" w:hAnsi="Consolas" w:cs="Times New Roman"/>
@@ -19661,7 +19145,6 @@
         </w:rPr>
         <w:t xml:space="preserve"> </w:t>
       </w:r>
-      <w:proofErr w:type="spellStart"/>
       <w:r>
         <w:rPr>
           <w:rFonts w:ascii="Consolas" w:eastAsia="Times New Roman" w:hAnsi="Consolas" w:cs="Times New Roman"/>
@@ -19672,7 +19155,6 @@
         </w:rPr>
         <w:t>compareRows</w:t>
       </w:r>
-      <w:proofErr w:type="spellEnd"/>
       <w:r>
         <w:rPr>
           <w:rFonts w:ascii="Consolas" w:eastAsia="Times New Roman" w:hAnsi="Consolas" w:cs="Times New Roman"/>
@@ -19723,7 +19205,6 @@
         </w:rPr>
         <w:t xml:space="preserve">, </w:t>
       </w:r>
-      <w:proofErr w:type="spellStart"/>
       <w:r>
         <w:rPr>
           <w:rFonts w:ascii="Consolas" w:eastAsia="Times New Roman" w:hAnsi="Consolas" w:cs="Times New Roman"/>
@@ -19734,7 +19215,6 @@
         </w:rPr>
         <w:t>String</w:t>
       </w:r>
-      <w:proofErr w:type="spellEnd"/>
       <w:r>
         <w:rPr>
           <w:rFonts w:ascii="Consolas" w:eastAsia="Times New Roman" w:hAnsi="Consolas" w:cs="Times New Roman"/>
@@ -19805,7 +19285,6 @@
         </w:rPr>
         <w:t xml:space="preserve">, </w:t>
       </w:r>
-      <w:proofErr w:type="spellStart"/>
       <w:r>
         <w:rPr>
           <w:rFonts w:ascii="Consolas" w:eastAsia="Times New Roman" w:hAnsi="Consolas" w:cs="Times New Roman"/>
@@ -19816,7 +19295,6 @@
         </w:rPr>
         <w:t>String</w:t>
       </w:r>
-      <w:proofErr w:type="spellEnd"/>
       <w:r>
         <w:rPr>
           <w:rFonts w:ascii="Consolas" w:eastAsia="Times New Roman" w:hAnsi="Consolas" w:cs="Times New Roman"/>
@@ -19870,7 +19348,6 @@
         </w:rPr>
         <w:t xml:space="preserve">    </w:t>
       </w:r>
-      <w:proofErr w:type="spellStart"/>
       <w:r>
         <w:rPr>
           <w:rFonts w:ascii="Consolas" w:eastAsia="Times New Roman" w:hAnsi="Consolas" w:cs="Times New Roman"/>
@@ -19881,7 +19358,6 @@
         </w:rPr>
         <w:t>int</w:t>
       </w:r>
-      <w:proofErr w:type="spellEnd"/>
       <w:r>
         <w:rPr>
           <w:rFonts w:ascii="Consolas" w:eastAsia="Times New Roman" w:hAnsi="Consolas" w:cs="Times New Roman"/>
@@ -19912,7 +19388,6 @@
         </w:rPr>
         <w:t xml:space="preserve"> = </w:t>
       </w:r>
-      <w:proofErr w:type="spellStart"/>
       <w:r>
         <w:rPr>
           <w:rFonts w:ascii="Consolas" w:eastAsia="Times New Roman" w:hAnsi="Consolas" w:cs="Times New Roman"/>
@@ -19943,7 +19418,6 @@
         </w:rPr>
         <w:t>size</w:t>
       </w:r>
-      <w:proofErr w:type="spellEnd"/>
       <w:r>
         <w:rPr>
           <w:rFonts w:ascii="Consolas" w:eastAsia="Times New Roman" w:hAnsi="Consolas" w:cs="Times New Roman"/>
@@ -19977,7 +19451,6 @@
         </w:rPr>
         <w:t xml:space="preserve">    </w:t>
       </w:r>
-      <w:proofErr w:type="spellStart"/>
       <w:r>
         <w:rPr>
           <w:rFonts w:ascii="Consolas" w:eastAsia="Times New Roman" w:hAnsi="Consolas" w:cs="Times New Roman"/>
@@ -19988,7 +19461,6 @@
         </w:rPr>
         <w:t>if</w:t>
       </w:r>
-      <w:proofErr w:type="spellEnd"/>
       <w:r>
         <w:rPr>
           <w:rFonts w:ascii="Consolas" w:eastAsia="Times New Roman" w:hAnsi="Consolas" w:cs="Times New Roman"/>
@@ -19999,7 +19471,6 @@
         </w:rPr>
         <w:t xml:space="preserve"> (</w:t>
       </w:r>
-      <w:proofErr w:type="spellStart"/>
       <w:r>
         <w:rPr>
           <w:rFonts w:ascii="Consolas" w:eastAsia="Times New Roman" w:hAnsi="Consolas" w:cs="Times New Roman"/>
@@ -20030,7 +19501,6 @@
         </w:rPr>
         <w:t>size</w:t>
       </w:r>
-      <w:proofErr w:type="spellEnd"/>
       <w:r>
         <w:rPr>
           <w:rFonts w:ascii="Consolas" w:eastAsia="Times New Roman" w:hAnsi="Consolas" w:cs="Times New Roman"/>
@@ -20104,7 +19574,6 @@
         </w:rPr>
         <w:t xml:space="preserve"> = </w:t>
       </w:r>
-      <w:proofErr w:type="spellStart"/>
       <w:r>
         <w:rPr>
           <w:rFonts w:ascii="Consolas" w:eastAsia="Times New Roman" w:hAnsi="Consolas" w:cs="Times New Roman"/>
@@ -20135,7 +19604,6 @@
         </w:rPr>
         <w:t>size</w:t>
       </w:r>
-      <w:proofErr w:type="spellEnd"/>
       <w:r>
         <w:rPr>
           <w:rFonts w:ascii="Consolas" w:eastAsia="Times New Roman" w:hAnsi="Consolas" w:cs="Times New Roman"/>
@@ -20169,7 +19637,6 @@
         </w:rPr>
         <w:t xml:space="preserve">    </w:t>
       </w:r>
-      <w:proofErr w:type="spellStart"/>
       <w:r>
         <w:rPr>
           <w:rFonts w:ascii="Consolas" w:eastAsia="Times New Roman" w:hAnsi="Consolas" w:cs="Times New Roman"/>
@@ -20180,7 +19647,6 @@
         </w:rPr>
         <w:t>int</w:t>
       </w:r>
-      <w:proofErr w:type="spellEnd"/>
       <w:r>
         <w:rPr>
           <w:rFonts w:ascii="Consolas" w:eastAsia="Times New Roman" w:hAnsi="Consolas" w:cs="Times New Roman"/>
@@ -20254,7 +19720,6 @@
         </w:rPr>
         <w:t xml:space="preserve">    </w:t>
       </w:r>
-      <w:proofErr w:type="spellStart"/>
       <w:r>
         <w:rPr>
           <w:rFonts w:ascii="Consolas" w:eastAsia="Times New Roman" w:hAnsi="Consolas" w:cs="Times New Roman"/>
@@ -20265,7 +19730,6 @@
         </w:rPr>
         <w:t>while</w:t>
       </w:r>
-      <w:proofErr w:type="spellEnd"/>
       <w:r>
         <w:rPr>
           <w:rFonts w:ascii="Consolas" w:eastAsia="Times New Roman" w:hAnsi="Consolas" w:cs="Times New Roman"/>
@@ -20339,7 +19803,6 @@
         </w:rPr>
         <w:t xml:space="preserve">      </w:t>
       </w:r>
-      <w:proofErr w:type="spellStart"/>
       <w:r>
         <w:rPr>
           <w:rFonts w:ascii="Consolas" w:eastAsia="Times New Roman" w:hAnsi="Consolas" w:cs="Times New Roman"/>
@@ -20350,7 +19813,6 @@
         </w:rPr>
         <w:t>if</w:t>
       </w:r>
-      <w:proofErr w:type="spellEnd"/>
       <w:r>
         <w:rPr>
           <w:rFonts w:ascii="Consolas" w:eastAsia="Times New Roman" w:hAnsi="Consolas" w:cs="Times New Roman"/>
@@ -20361,7 +19823,6 @@
         </w:rPr>
         <w:t xml:space="preserve"> (</w:t>
       </w:r>
-      <w:proofErr w:type="spellStart"/>
       <w:r>
         <w:rPr>
           <w:rFonts w:ascii="Consolas" w:eastAsia="Times New Roman" w:hAnsi="Consolas" w:cs="Times New Roman"/>
@@ -20392,7 +19853,6 @@
         </w:rPr>
         <w:t>get</w:t>
       </w:r>
-      <w:proofErr w:type="spellEnd"/>
       <w:r>
         <w:rPr>
           <w:rFonts w:ascii="Consolas" w:eastAsia="Times New Roman" w:hAnsi="Consolas" w:cs="Times New Roman"/>
@@ -20423,7 +19883,6 @@
         </w:rPr>
         <w:t>).</w:t>
       </w:r>
-      <w:proofErr w:type="spellStart"/>
       <w:r>
         <w:rPr>
           <w:rFonts w:ascii="Consolas" w:eastAsia="Times New Roman" w:hAnsi="Consolas" w:cs="Times New Roman"/>
@@ -20434,7 +19893,6 @@
         </w:rPr>
         <w:t>compareTo</w:t>
       </w:r>
-      <w:proofErr w:type="spellEnd"/>
       <w:r>
         <w:rPr>
           <w:rFonts w:ascii="Consolas" w:eastAsia="Times New Roman" w:hAnsi="Consolas" w:cs="Times New Roman"/>
@@ -20445,7 +19903,6 @@
         </w:rPr>
         <w:t>(</w:t>
       </w:r>
-      <w:proofErr w:type="spellStart"/>
       <w:r>
         <w:rPr>
           <w:rFonts w:ascii="Consolas" w:eastAsia="Times New Roman" w:hAnsi="Consolas" w:cs="Times New Roman"/>
@@ -20476,7 +19933,6 @@
         </w:rPr>
         <w:t>get</w:t>
       </w:r>
-      <w:proofErr w:type="spellEnd"/>
       <w:r>
         <w:rPr>
           <w:rFonts w:ascii="Consolas" w:eastAsia="Times New Roman" w:hAnsi="Consolas" w:cs="Times New Roman"/>
@@ -20593,7 +20049,6 @@
         </w:rPr>
         <w:t xml:space="preserve">      </w:t>
       </w:r>
-      <w:proofErr w:type="spellStart"/>
       <w:r>
         <w:rPr>
           <w:rFonts w:ascii="Consolas" w:eastAsia="Times New Roman" w:hAnsi="Consolas" w:cs="Times New Roman"/>
@@ -20604,7 +20059,6 @@
         </w:rPr>
         <w:t>else</w:t>
       </w:r>
-      <w:proofErr w:type="spellEnd"/>
       <w:r>
         <w:rPr>
           <w:rFonts w:ascii="Consolas" w:eastAsia="Times New Roman" w:hAnsi="Consolas" w:cs="Times New Roman"/>
@@ -20615,7 +20069,6 @@
         </w:rPr>
         <w:t xml:space="preserve"> </w:t>
       </w:r>
-      <w:proofErr w:type="spellStart"/>
       <w:r>
         <w:rPr>
           <w:rFonts w:ascii="Consolas" w:eastAsia="Times New Roman" w:hAnsi="Consolas" w:cs="Times New Roman"/>
@@ -20626,7 +20079,6 @@
         </w:rPr>
         <w:t>if</w:t>
       </w:r>
-      <w:proofErr w:type="spellEnd"/>
       <w:r>
         <w:rPr>
           <w:rFonts w:ascii="Consolas" w:eastAsia="Times New Roman" w:hAnsi="Consolas" w:cs="Times New Roman"/>
@@ -20637,7 +20089,6 @@
         </w:rPr>
         <w:t xml:space="preserve"> (</w:t>
       </w:r>
-      <w:proofErr w:type="spellStart"/>
       <w:r>
         <w:rPr>
           <w:rFonts w:ascii="Consolas" w:eastAsia="Times New Roman" w:hAnsi="Consolas" w:cs="Times New Roman"/>
@@ -20668,7 +20119,6 @@
         </w:rPr>
         <w:t>get</w:t>
       </w:r>
-      <w:proofErr w:type="spellEnd"/>
       <w:r>
         <w:rPr>
           <w:rFonts w:ascii="Consolas" w:eastAsia="Times New Roman" w:hAnsi="Consolas" w:cs="Times New Roman"/>
@@ -20699,7 +20149,6 @@
         </w:rPr>
         <w:t>).</w:t>
       </w:r>
-      <w:proofErr w:type="spellStart"/>
       <w:r>
         <w:rPr>
           <w:rFonts w:ascii="Consolas" w:eastAsia="Times New Roman" w:hAnsi="Consolas" w:cs="Times New Roman"/>
@@ -20710,7 +20159,6 @@
         </w:rPr>
         <w:t>compareTo</w:t>
       </w:r>
-      <w:proofErr w:type="spellEnd"/>
       <w:r>
         <w:rPr>
           <w:rFonts w:ascii="Consolas" w:eastAsia="Times New Roman" w:hAnsi="Consolas" w:cs="Times New Roman"/>
@@ -20721,7 +20169,6 @@
         </w:rPr>
         <w:t>(</w:t>
       </w:r>
-      <w:proofErr w:type="spellStart"/>
       <w:r>
         <w:rPr>
           <w:rFonts w:ascii="Consolas" w:eastAsia="Times New Roman" w:hAnsi="Consolas" w:cs="Times New Roman"/>
@@ -20752,7 +20199,6 @@
         </w:rPr>
         <w:t>get</w:t>
       </w:r>
-      <w:proofErr w:type="spellEnd"/>
       <w:r>
         <w:rPr>
           <w:rFonts w:ascii="Consolas" w:eastAsia="Times New Roman" w:hAnsi="Consolas" w:cs="Times New Roman"/>
@@ -20826,7 +20272,6 @@
         </w:rPr>
         <w:t xml:space="preserve">        </w:t>
       </w:r>
-      <w:proofErr w:type="spellStart"/>
       <w:r>
         <w:rPr>
           <w:rFonts w:ascii="Consolas" w:eastAsia="Times New Roman" w:hAnsi="Consolas" w:cs="Times New Roman"/>
@@ -20837,7 +20282,6 @@
         </w:rPr>
         <w:t>return</w:t>
       </w:r>
-      <w:proofErr w:type="spellEnd"/>
       <w:r>
         <w:rPr>
           <w:rFonts w:ascii="Consolas" w:eastAsia="Times New Roman" w:hAnsi="Consolas" w:cs="Times New Roman"/>
@@ -20891,7 +20335,6 @@
         </w:rPr>
         <w:t xml:space="preserve">      </w:t>
       </w:r>
-      <w:proofErr w:type="spellStart"/>
       <w:r>
         <w:rPr>
           <w:rFonts w:ascii="Consolas" w:eastAsia="Times New Roman" w:hAnsi="Consolas" w:cs="Times New Roman"/>
@@ -20902,7 +20345,6 @@
         </w:rPr>
         <w:t>else</w:t>
       </w:r>
-      <w:proofErr w:type="spellEnd"/>
     </w:p>
     <w:p>
       <w:pPr>
@@ -20926,7 +20368,6 @@
         </w:rPr>
         <w:t xml:space="preserve">        </w:t>
       </w:r>
-      <w:proofErr w:type="spellStart"/>
       <w:r>
         <w:rPr>
           <w:rFonts w:ascii="Consolas" w:eastAsia="Times New Roman" w:hAnsi="Consolas" w:cs="Times New Roman"/>
@@ -20937,7 +20378,6 @@
         </w:rPr>
         <w:t>return</w:t>
       </w:r>
-      <w:proofErr w:type="spellEnd"/>
       <w:r>
         <w:rPr>
           <w:rFonts w:ascii="Consolas" w:eastAsia="Times New Roman" w:hAnsi="Consolas" w:cs="Times New Roman"/>
@@ -21014,7 +20454,6 @@
         </w:rPr>
         <w:t xml:space="preserve">    </w:t>
       </w:r>
-      <w:proofErr w:type="spellStart"/>
       <w:r>
         <w:rPr>
           <w:rFonts w:ascii="Consolas" w:eastAsia="Times New Roman" w:hAnsi="Consolas" w:cs="Times New Roman"/>
@@ -21025,7 +20464,6 @@
         </w:rPr>
         <w:t>if</w:t>
       </w:r>
-      <w:proofErr w:type="spellEnd"/>
       <w:r>
         <w:rPr>
           <w:rFonts w:ascii="Consolas" w:eastAsia="Times New Roman" w:hAnsi="Consolas" w:cs="Times New Roman"/>
@@ -21036,7 +20474,6 @@
         </w:rPr>
         <w:t xml:space="preserve"> (</w:t>
       </w:r>
-      <w:proofErr w:type="spellStart"/>
       <w:r>
         <w:rPr>
           <w:rFonts w:ascii="Consolas" w:eastAsia="Times New Roman" w:hAnsi="Consolas" w:cs="Times New Roman"/>
@@ -21067,7 +20504,6 @@
         </w:rPr>
         <w:t>size</w:t>
       </w:r>
-      <w:proofErr w:type="spellEnd"/>
       <w:r>
         <w:rPr>
           <w:rFonts w:ascii="Consolas" w:eastAsia="Times New Roman" w:hAnsi="Consolas" w:cs="Times New Roman"/>
@@ -21078,7 +20514,6 @@
         </w:rPr>
         <w:t xml:space="preserve">() == </w:t>
       </w:r>
-      <w:proofErr w:type="spellStart"/>
       <w:r>
         <w:rPr>
           <w:rFonts w:ascii="Consolas" w:eastAsia="Times New Roman" w:hAnsi="Consolas" w:cs="Times New Roman"/>
@@ -21109,7 +20544,6 @@
         </w:rPr>
         <w:t>size</w:t>
       </w:r>
-      <w:proofErr w:type="spellEnd"/>
       <w:r>
         <w:rPr>
           <w:rFonts w:ascii="Consolas" w:eastAsia="Times New Roman" w:hAnsi="Consolas" w:cs="Times New Roman"/>
@@ -21143,7 +20577,6 @@
         </w:rPr>
         <w:t xml:space="preserve">      </w:t>
       </w:r>
-      <w:proofErr w:type="spellStart"/>
       <w:r>
         <w:rPr>
           <w:rFonts w:ascii="Consolas" w:eastAsia="Times New Roman" w:hAnsi="Consolas" w:cs="Times New Roman"/>
@@ -21154,7 +20587,6 @@
         </w:rPr>
         <w:t>return</w:t>
       </w:r>
-      <w:proofErr w:type="spellEnd"/>
       <w:r>
         <w:rPr>
           <w:rFonts w:ascii="Consolas" w:eastAsia="Times New Roman" w:hAnsi="Consolas" w:cs="Times New Roman"/>
@@ -21209,7 +20641,6 @@
         <w:lastRenderedPageBreak/>
         <w:t xml:space="preserve">    </w:t>
       </w:r>
-      <w:proofErr w:type="spellStart"/>
       <w:r>
         <w:rPr>
           <w:rFonts w:ascii="Consolas" w:eastAsia="Times New Roman" w:hAnsi="Consolas" w:cs="Times New Roman"/>
@@ -21220,7 +20651,6 @@
         </w:rPr>
         <w:t>if</w:t>
       </w:r>
-      <w:proofErr w:type="spellEnd"/>
       <w:r>
         <w:rPr>
           <w:rFonts w:ascii="Consolas" w:eastAsia="Times New Roman" w:hAnsi="Consolas" w:cs="Times New Roman"/>
@@ -21231,7 +20661,6 @@
         </w:rPr>
         <w:t xml:space="preserve"> (</w:t>
       </w:r>
-      <w:proofErr w:type="spellStart"/>
       <w:r>
         <w:rPr>
           <w:rFonts w:ascii="Consolas" w:eastAsia="Times New Roman" w:hAnsi="Consolas" w:cs="Times New Roman"/>
@@ -21262,7 +20691,6 @@
         </w:rPr>
         <w:t>size</w:t>
       </w:r>
-      <w:proofErr w:type="spellEnd"/>
       <w:r>
         <w:rPr>
           <w:rFonts w:ascii="Consolas" w:eastAsia="Times New Roman" w:hAnsi="Consolas" w:cs="Times New Roman"/>
@@ -21273,7 +20701,6 @@
         </w:rPr>
         <w:t xml:space="preserve">() &lt; </w:t>
       </w:r>
-      <w:proofErr w:type="spellStart"/>
       <w:r>
         <w:rPr>
           <w:rFonts w:ascii="Consolas" w:eastAsia="Times New Roman" w:hAnsi="Consolas" w:cs="Times New Roman"/>
@@ -21304,7 +20731,6 @@
         </w:rPr>
         <w:t>size</w:t>
       </w:r>
-      <w:proofErr w:type="spellEnd"/>
       <w:r>
         <w:rPr>
           <w:rFonts w:ascii="Consolas" w:eastAsia="Times New Roman" w:hAnsi="Consolas" w:cs="Times New Roman"/>
@@ -21338,7 +20764,6 @@
         </w:rPr>
         <w:t xml:space="preserve">      </w:t>
       </w:r>
-      <w:proofErr w:type="spellStart"/>
       <w:r>
         <w:rPr>
           <w:rFonts w:ascii="Consolas" w:eastAsia="Times New Roman" w:hAnsi="Consolas" w:cs="Times New Roman"/>
@@ -21349,7 +20774,6 @@
         </w:rPr>
         <w:t>return</w:t>
       </w:r>
-      <w:proofErr w:type="spellEnd"/>
       <w:r>
         <w:rPr>
           <w:rFonts w:ascii="Consolas" w:eastAsia="Times New Roman" w:hAnsi="Consolas" w:cs="Times New Roman"/>
@@ -21403,7 +20827,6 @@
         </w:rPr>
         <w:t xml:space="preserve">    </w:t>
       </w:r>
-      <w:proofErr w:type="spellStart"/>
       <w:r>
         <w:rPr>
           <w:rFonts w:ascii="Consolas" w:eastAsia="Times New Roman" w:hAnsi="Consolas" w:cs="Times New Roman"/>
@@ -21414,7 +20837,6 @@
         </w:rPr>
         <w:t>return</w:t>
       </w:r>
-      <w:proofErr w:type="spellEnd"/>
       <w:r>
         <w:rPr>
           <w:rFonts w:ascii="Consolas" w:eastAsia="Times New Roman" w:hAnsi="Consolas" w:cs="Times New Roman"/>
@@ -21493,9 +20915,95 @@
     </w:p>
     <w:p>
       <w:pPr>
-        <w:spacing w:line="360" w:lineRule="auto"/>
-        <w:ind w:firstLine="708"/>
-        <w:jc w:val="both"/>
+        <w:pStyle w:val="Heading1"/>
+      </w:pPr>
+      <w:r>
+        <w:t>Bibliografie</w:t>
+      </w:r>
+    </w:p>
+    <w:p>
+      <w:pPr>
+        <w:rPr>
+          <w:sz w:val="24"/>
+          <w:szCs w:val="24"/>
+        </w:rPr>
+      </w:pPr>
+      <w:r>
+        <w:rPr>
+          <w:sz w:val="24"/>
+          <w:szCs w:val="24"/>
+        </w:rPr>
+        <w:t>[1]</w:t>
+      </w:r>
+      <w:r>
+        <w:t xml:space="preserve"> </w:t>
+      </w:r>
+      <w:hyperlink r:id="rId6" w:history="1">
+        <w:r>
+          <w:rPr>
+            <w:rStyle w:val="Hyperlink"/>
+            <w:sz w:val="24"/>
+            <w:szCs w:val="24"/>
+          </w:rPr>
+          <w:t>https://en.wikipedia.org/wiki/Quicksort</w:t>
+        </w:r>
+      </w:hyperlink>
+    </w:p>
+    <w:p>
+      <w:pPr>
+        <w:rPr>
+          <w:sz w:val="24"/>
+          <w:szCs w:val="24"/>
+        </w:rPr>
+      </w:pPr>
+      <w:r>
+        <w:rPr>
+          <w:sz w:val="24"/>
+          <w:szCs w:val="24"/>
+        </w:rPr>
+        <w:t xml:space="preserve">[2] </w:t>
+      </w:r>
+      <w:hyperlink r:id="rId7" w:history="1">
+        <w:r>
+          <w:rPr>
+            <w:rStyle w:val="Hyperlink"/>
+            <w:sz w:val="24"/>
+            <w:szCs w:val="24"/>
+          </w:rPr>
+          <w:t>https://www.pbinfo.ro/articole/7651/divide-et-impera</w:t>
+        </w:r>
+      </w:hyperlink>
+    </w:p>
+    <w:p>
+      <w:pPr>
+        <w:rPr>
+          <w:sz w:val="24"/>
+          <w:szCs w:val="24"/>
+        </w:rPr>
+      </w:pPr>
+      <w:r>
+        <w:rPr>
+          <w:sz w:val="24"/>
+          <w:szCs w:val="24"/>
+        </w:rPr>
+        <w:t>[3]</w:t>
+      </w:r>
+      <w:r>
+        <w:t xml:space="preserve"> </w:t>
+      </w:r>
+      <w:hyperlink r:id="rId8" w:history="1">
+        <w:r>
+          <w:rPr>
+            <w:rStyle w:val="Hyperlink"/>
+            <w:sz w:val="24"/>
+            <w:szCs w:val="24"/>
+          </w:rPr>
+          <w:t>https://www.geeksforgeeks.org/quick-sort/</w:t>
+        </w:r>
+      </w:hyperlink>
+    </w:p>
+    <w:p>
+      <w:pPr>
         <w:rPr>
           <w:sz w:val="24"/>
           <w:szCs w:val="24"/>
@@ -22249,6 +21757,29 @@
     <w:uiPriority w:val="99"/>
     <w:rsid w:val="00383CDA"/>
   </w:style>
+  <w:style w:type="character" w:styleId="Hyperlink">
+    <w:name w:val="Hyperlink"/>
+    <w:basedOn w:val="DefaultParagraphFont"/>
+    <w:uiPriority w:val="99"/>
+    <w:unhideWhenUsed/>
+    <w:rsid w:val="00DB6AA2"/>
+    <w:rPr>
+      <w:color w:val="0563C1" w:themeColor="hyperlink"/>
+      <w:u w:val="single"/>
+    </w:rPr>
+  </w:style>
+  <w:style w:type="character" w:styleId="UnresolvedMention">
+    <w:name w:val="Unresolved Mention"/>
+    <w:basedOn w:val="DefaultParagraphFont"/>
+    <w:uiPriority w:val="99"/>
+    <w:semiHidden/>
+    <w:unhideWhenUsed/>
+    <w:rsid w:val="00DB6AA2"/>
+    <w:rPr>
+      <w:color w:val="605E5C"/>
+      <w:shd w:val="clear" w:color="auto" w:fill="E1DFDD"/>
+    </w:rPr>
+  </w:style>
 </w:styles>
 </file>
 

</xml_diff>